<commit_message>
added a requirement list the the project organization document
</commit_message>
<xml_diff>
--- a/Project_Organization_&_Design_Document.docx
+++ b/Project_Organization_&_Design_Document.docx
@@ -12,16 +12,24 @@
           <w:szCs w:val="24"/>
         </w:rPr>
       </w:pPr>
+      <w:r>
+        <w:rPr>
+          <w:rFonts w:ascii="Arial" w:eastAsia="Arial" w:hAnsi="Arial" w:cs="Arial"/>
+          <w:sz w:val="24"/>
+          <w:szCs w:val="24"/>
+        </w:rPr>
+        <w:t>Growing neighbor</w:t>
+      </w:r>
+      <w:r>
+        <w:rPr>
+          <w:rFonts w:ascii="Arial" w:eastAsia="Arial" w:hAnsi="Arial" w:cs="Arial"/>
+          <w:sz w:val="24"/>
+          <w:szCs w:val="24"/>
+        </w:rPr>
+        <w:t>s</w:t>
+      </w:r>
       <w:bookmarkStart w:id="0" w:name="_GoBack"/>
       <w:bookmarkEnd w:id="0"/>
-      <w:r>
-        <w:rPr>
-          <w:rFonts w:ascii="Arial" w:eastAsia="Arial" w:hAnsi="Arial" w:cs="Arial"/>
-          <w:sz w:val="24"/>
-          <w:szCs w:val="24"/>
-        </w:rPr>
-        <w:t>Growing neighbor</w:t>
-      </w:r>
     </w:p>
     <w:p>
       <w:pPr>
@@ -404,6 +412,212 @@
       </w:r>
     </w:p>
     <w:p>
+      <w:r>
+        <w:t>Must Haves:</w:t>
+      </w:r>
+    </w:p>
+    <w:p>
+      <w:pPr>
+        <w:pStyle w:val="ListParagraph"/>
+        <w:numPr>
+          <w:ilvl w:val="0"/>
+          <w:numId w:val="9"/>
+        </w:numPr>
+      </w:pPr>
+      <w:r>
+        <w:t>Links need to open in a new window</w:t>
+      </w:r>
+    </w:p>
+    <w:p>
+      <w:pPr>
+        <w:pStyle w:val="ListParagraph"/>
+        <w:numPr>
+          <w:ilvl w:val="0"/>
+          <w:numId w:val="9"/>
+        </w:numPr>
+      </w:pPr>
+      <w:r>
+        <w:t>Menu top of the screen</w:t>
+      </w:r>
+    </w:p>
+    <w:p>
+      <w:pPr>
+        <w:pStyle w:val="ListParagraph"/>
+        <w:numPr>
+          <w:ilvl w:val="0"/>
+          <w:numId w:val="9"/>
+        </w:numPr>
+      </w:pPr>
+      <w:r>
+        <w:t>Reorder the items on the menu bar</w:t>
+      </w:r>
+    </w:p>
+    <w:p>
+      <w:pPr>
+        <w:pStyle w:val="ListParagraph"/>
+        <w:numPr>
+          <w:ilvl w:val="0"/>
+          <w:numId w:val="9"/>
+        </w:numPr>
+      </w:pPr>
+      <w:r>
+        <w:t xml:space="preserve">Seamless design </w:t>
+      </w:r>
+    </w:p>
+    <w:p>
+      <w:pPr>
+        <w:pStyle w:val="ListParagraph"/>
+        <w:numPr>
+          <w:ilvl w:val="0"/>
+          <w:numId w:val="9"/>
+        </w:numPr>
+      </w:pPr>
+      <w:r>
+        <w:lastRenderedPageBreak/>
+        <w:t>Easy to use</w:t>
+      </w:r>
+    </w:p>
+    <w:p>
+      <w:pPr>
+        <w:pStyle w:val="ListParagraph"/>
+        <w:numPr>
+          <w:ilvl w:val="0"/>
+          <w:numId w:val="9"/>
+        </w:numPr>
+      </w:pPr>
+      <w:r>
+        <w:t>Signup button takes you to sign up to volunteer.</w:t>
+      </w:r>
+    </w:p>
+    <w:p>
+      <w:r>
+        <w:t>Wish list:</w:t>
+      </w:r>
+    </w:p>
+    <w:p>
+      <w:pPr>
+        <w:pStyle w:val="ListParagraph"/>
+        <w:numPr>
+          <w:ilvl w:val="0"/>
+          <w:numId w:val="10"/>
+        </w:numPr>
+      </w:pPr>
+      <w:r>
+        <w:t>FAQ’S page</w:t>
+      </w:r>
+    </w:p>
+    <w:p>
+      <w:pPr>
+        <w:pStyle w:val="ListParagraph"/>
+        <w:numPr>
+          <w:ilvl w:val="0"/>
+          <w:numId w:val="10"/>
+        </w:numPr>
+      </w:pPr>
+      <w:r>
+        <w:t>News page</w:t>
+      </w:r>
+    </w:p>
+    <w:p>
+      <w:pPr>
+        <w:pStyle w:val="ListParagraph"/>
+        <w:numPr>
+          <w:ilvl w:val="0"/>
+          <w:numId w:val="10"/>
+        </w:numPr>
+      </w:pPr>
+      <w:r>
+        <w:t>Icons for each of the items on the about page</w:t>
+      </w:r>
+    </w:p>
+    <w:p>
+      <w:pPr>
+        <w:pStyle w:val="ListParagraph"/>
+        <w:numPr>
+          <w:ilvl w:val="0"/>
+          <w:numId w:val="10"/>
+        </w:numPr>
+      </w:pPr>
+      <w:r>
+        <w:t>Make text easier to read</w:t>
+      </w:r>
+    </w:p>
+    <w:p>
+      <w:pPr>
+        <w:pStyle w:val="ListParagraph"/>
+        <w:numPr>
+          <w:ilvl w:val="0"/>
+          <w:numId w:val="10"/>
+        </w:numPr>
+      </w:pPr>
+      <w:r>
+        <w:t>Slide show on home screen</w:t>
+      </w:r>
+    </w:p>
+    <w:p>
+      <w:pPr>
+        <w:pStyle w:val="ListParagraph"/>
+        <w:numPr>
+          <w:ilvl w:val="0"/>
+          <w:numId w:val="10"/>
+        </w:numPr>
+      </w:pPr>
+      <w:r>
+        <w:t>Follow up on the map</w:t>
+      </w:r>
+    </w:p>
+    <w:p>
+      <w:pPr>
+        <w:pStyle w:val="ListParagraph"/>
+        <w:numPr>
+          <w:ilvl w:val="0"/>
+          <w:numId w:val="10"/>
+        </w:numPr>
+      </w:pPr>
+      <w:r>
+        <w:t>Image that scrolls behind the words</w:t>
+      </w:r>
+    </w:p>
+    <w:p>
+      <w:pPr>
+        <w:pStyle w:val="ListParagraph"/>
+        <w:numPr>
+          <w:ilvl w:val="0"/>
+          <w:numId w:val="10"/>
+        </w:numPr>
+      </w:pPr>
+      <w:r>
+        <w:t>Promote farmer markets</w:t>
+      </w:r>
+    </w:p>
+    <w:p>
+      <w:pPr>
+        <w:pStyle w:val="ListParagraph"/>
+        <w:numPr>
+          <w:ilvl w:val="0"/>
+          <w:numId w:val="10"/>
+        </w:numPr>
+      </w:pPr>
+      <w:r>
+        <w:t>Login button in the menu bar</w:t>
+      </w:r>
+    </w:p>
+    <w:p>
+      <w:pPr>
+        <w:pStyle w:val="ListParagraph"/>
+        <w:numPr>
+          <w:ilvl w:val="0"/>
+          <w:numId w:val="10"/>
+        </w:numPr>
+      </w:pPr>
+      <w:r>
+        <w:t>Op</w:t>
+      </w:r>
+      <w:r>
+        <w:t>timization</w:t>
+      </w:r>
+    </w:p>
+    <w:p>
       <w:pPr>
         <w:rPr>
           <w:rFonts w:ascii="Arial" w:eastAsia="Arial" w:hAnsi="Arial" w:cs="Arial"/>
@@ -490,7 +704,6 @@
           <w:sz w:val="24"/>
           <w:szCs w:val="24"/>
         </w:rPr>
-        <w:lastRenderedPageBreak/>
         <w:t>Let other users who are not in our group to try the site, ask them to perform specific task (Ex: find information about the organization, find contact information, register</w:t>
       </w:r>
       <w:proofErr w:type="gramStart"/>
@@ -570,6 +783,29 @@
           <w:szCs w:val="24"/>
         </w:rPr>
         <w:t>We will use it.</w:t>
+      </w:r>
+    </w:p>
+    <w:p>
+      <w:pPr>
+        <w:rPr>
+          <w:sz w:val="24"/>
+          <w:szCs w:val="24"/>
+        </w:rPr>
+      </w:pPr>
+    </w:p>
+    <w:p>
+      <w:pPr>
+        <w:rPr>
+          <w:sz w:val="24"/>
+          <w:szCs w:val="24"/>
+        </w:rPr>
+      </w:pPr>
+      <w:r>
+        <w:rPr>
+          <w:sz w:val="24"/>
+          <w:szCs w:val="24"/>
+        </w:rPr>
+        <w:t>Software Design Documentation</w:t>
       </w:r>
     </w:p>
     <w:p>
@@ -792,6 +1028,119 @@
     </w:lvl>
   </w:abstractNum>
   <w:abstractNum w:abstractNumId="2" w15:restartNumberingAfterBreak="0">
+    <w:nsid w:val="0F92039B"/>
+    <w:multiLevelType w:val="hybridMultilevel"/>
+    <w:tmpl w:val="1FDA3E04"/>
+    <w:lvl w:ilvl="0" w:tplc="D988E2EA">
+      <w:start w:val="1"/>
+      <w:numFmt w:val="bullet"/>
+      <w:lvlText w:val=""/>
+      <w:lvlJc w:val="left"/>
+      <w:pPr>
+        <w:ind w:left="360" w:hanging="360"/>
+      </w:pPr>
+      <w:rPr>
+        <w:rFonts w:ascii="Symbol" w:hAnsi="Symbol" w:hint="default"/>
+      </w:rPr>
+    </w:lvl>
+    <w:lvl w:ilvl="1" w:tplc="04090003" w:tentative="1">
+      <w:start w:val="1"/>
+      <w:numFmt w:val="bullet"/>
+      <w:lvlText w:val="o"/>
+      <w:lvlJc w:val="left"/>
+      <w:pPr>
+        <w:ind w:left="1080" w:hanging="360"/>
+      </w:pPr>
+      <w:rPr>
+        <w:rFonts w:ascii="Courier New" w:hAnsi="Courier New" w:cs="Courier New" w:hint="default"/>
+      </w:rPr>
+    </w:lvl>
+    <w:lvl w:ilvl="2" w:tplc="04090005" w:tentative="1">
+      <w:start w:val="1"/>
+      <w:numFmt w:val="bullet"/>
+      <w:lvlText w:val=""/>
+      <w:lvlJc w:val="left"/>
+      <w:pPr>
+        <w:ind w:left="1800" w:hanging="360"/>
+      </w:pPr>
+      <w:rPr>
+        <w:rFonts w:ascii="Wingdings" w:hAnsi="Wingdings" w:hint="default"/>
+      </w:rPr>
+    </w:lvl>
+    <w:lvl w:ilvl="3" w:tplc="04090001" w:tentative="1">
+      <w:start w:val="1"/>
+      <w:numFmt w:val="bullet"/>
+      <w:lvlText w:val=""/>
+      <w:lvlJc w:val="left"/>
+      <w:pPr>
+        <w:ind w:left="2520" w:hanging="360"/>
+      </w:pPr>
+      <w:rPr>
+        <w:rFonts w:ascii="Symbol" w:hAnsi="Symbol" w:hint="default"/>
+      </w:rPr>
+    </w:lvl>
+    <w:lvl w:ilvl="4" w:tplc="04090003" w:tentative="1">
+      <w:start w:val="1"/>
+      <w:numFmt w:val="bullet"/>
+      <w:lvlText w:val="o"/>
+      <w:lvlJc w:val="left"/>
+      <w:pPr>
+        <w:ind w:left="3240" w:hanging="360"/>
+      </w:pPr>
+      <w:rPr>
+        <w:rFonts w:ascii="Courier New" w:hAnsi="Courier New" w:cs="Courier New" w:hint="default"/>
+      </w:rPr>
+    </w:lvl>
+    <w:lvl w:ilvl="5" w:tplc="04090005" w:tentative="1">
+      <w:start w:val="1"/>
+      <w:numFmt w:val="bullet"/>
+      <w:lvlText w:val=""/>
+      <w:lvlJc w:val="left"/>
+      <w:pPr>
+        <w:ind w:left="3960" w:hanging="360"/>
+      </w:pPr>
+      <w:rPr>
+        <w:rFonts w:ascii="Wingdings" w:hAnsi="Wingdings" w:hint="default"/>
+      </w:rPr>
+    </w:lvl>
+    <w:lvl w:ilvl="6" w:tplc="04090001" w:tentative="1">
+      <w:start w:val="1"/>
+      <w:numFmt w:val="bullet"/>
+      <w:lvlText w:val=""/>
+      <w:lvlJc w:val="left"/>
+      <w:pPr>
+        <w:ind w:left="4680" w:hanging="360"/>
+      </w:pPr>
+      <w:rPr>
+        <w:rFonts w:ascii="Symbol" w:hAnsi="Symbol" w:hint="default"/>
+      </w:rPr>
+    </w:lvl>
+    <w:lvl w:ilvl="7" w:tplc="04090003" w:tentative="1">
+      <w:start w:val="1"/>
+      <w:numFmt w:val="bullet"/>
+      <w:lvlText w:val="o"/>
+      <w:lvlJc w:val="left"/>
+      <w:pPr>
+        <w:ind w:left="5400" w:hanging="360"/>
+      </w:pPr>
+      <w:rPr>
+        <w:rFonts w:ascii="Courier New" w:hAnsi="Courier New" w:cs="Courier New" w:hint="default"/>
+      </w:rPr>
+    </w:lvl>
+    <w:lvl w:ilvl="8" w:tplc="04090005" w:tentative="1">
+      <w:start w:val="1"/>
+      <w:numFmt w:val="bullet"/>
+      <w:lvlText w:val=""/>
+      <w:lvlJc w:val="left"/>
+      <w:pPr>
+        <w:ind w:left="6120" w:hanging="360"/>
+      </w:pPr>
+      <w:rPr>
+        <w:rFonts w:ascii="Wingdings" w:hAnsi="Wingdings" w:hint="default"/>
+      </w:rPr>
+    </w:lvl>
+  </w:abstractNum>
+  <w:abstractNum w:abstractNumId="3" w15:restartNumberingAfterBreak="0">
     <w:nsid w:val="14F11E6E"/>
     <w:multiLevelType w:val="hybridMultilevel"/>
     <w:tmpl w:val="571E81CC"/>
@@ -904,7 +1253,120 @@
       </w:rPr>
     </w:lvl>
   </w:abstractNum>
-  <w:abstractNum w:abstractNumId="3" w15:restartNumberingAfterBreak="0">
+  <w:abstractNum w:abstractNumId="4" w15:restartNumberingAfterBreak="0">
+    <w:nsid w:val="18A53800"/>
+    <w:multiLevelType w:val="hybridMultilevel"/>
+    <w:tmpl w:val="354C1DAC"/>
+    <w:lvl w:ilvl="0" w:tplc="D988E2EA">
+      <w:start w:val="1"/>
+      <w:numFmt w:val="bullet"/>
+      <w:lvlText w:val=""/>
+      <w:lvlJc w:val="left"/>
+      <w:pPr>
+        <w:ind w:left="720" w:hanging="360"/>
+      </w:pPr>
+      <w:rPr>
+        <w:rFonts w:ascii="Symbol" w:hAnsi="Symbol" w:hint="default"/>
+      </w:rPr>
+    </w:lvl>
+    <w:lvl w:ilvl="1" w:tplc="04090003" w:tentative="1">
+      <w:start w:val="1"/>
+      <w:numFmt w:val="bullet"/>
+      <w:lvlText w:val="o"/>
+      <w:lvlJc w:val="left"/>
+      <w:pPr>
+        <w:ind w:left="1440" w:hanging="360"/>
+      </w:pPr>
+      <w:rPr>
+        <w:rFonts w:ascii="Courier New" w:hAnsi="Courier New" w:cs="Courier New" w:hint="default"/>
+      </w:rPr>
+    </w:lvl>
+    <w:lvl w:ilvl="2" w:tplc="04090005" w:tentative="1">
+      <w:start w:val="1"/>
+      <w:numFmt w:val="bullet"/>
+      <w:lvlText w:val=""/>
+      <w:lvlJc w:val="left"/>
+      <w:pPr>
+        <w:ind w:left="2160" w:hanging="360"/>
+      </w:pPr>
+      <w:rPr>
+        <w:rFonts w:ascii="Wingdings" w:hAnsi="Wingdings" w:hint="default"/>
+      </w:rPr>
+    </w:lvl>
+    <w:lvl w:ilvl="3" w:tplc="04090001" w:tentative="1">
+      <w:start w:val="1"/>
+      <w:numFmt w:val="bullet"/>
+      <w:lvlText w:val=""/>
+      <w:lvlJc w:val="left"/>
+      <w:pPr>
+        <w:ind w:left="2880" w:hanging="360"/>
+      </w:pPr>
+      <w:rPr>
+        <w:rFonts w:ascii="Symbol" w:hAnsi="Symbol" w:hint="default"/>
+      </w:rPr>
+    </w:lvl>
+    <w:lvl w:ilvl="4" w:tplc="04090003" w:tentative="1">
+      <w:start w:val="1"/>
+      <w:numFmt w:val="bullet"/>
+      <w:lvlText w:val="o"/>
+      <w:lvlJc w:val="left"/>
+      <w:pPr>
+        <w:ind w:left="3600" w:hanging="360"/>
+      </w:pPr>
+      <w:rPr>
+        <w:rFonts w:ascii="Courier New" w:hAnsi="Courier New" w:cs="Courier New" w:hint="default"/>
+      </w:rPr>
+    </w:lvl>
+    <w:lvl w:ilvl="5" w:tplc="04090005" w:tentative="1">
+      <w:start w:val="1"/>
+      <w:numFmt w:val="bullet"/>
+      <w:lvlText w:val=""/>
+      <w:lvlJc w:val="left"/>
+      <w:pPr>
+        <w:ind w:left="4320" w:hanging="360"/>
+      </w:pPr>
+      <w:rPr>
+        <w:rFonts w:ascii="Wingdings" w:hAnsi="Wingdings" w:hint="default"/>
+      </w:rPr>
+    </w:lvl>
+    <w:lvl w:ilvl="6" w:tplc="04090001" w:tentative="1">
+      <w:start w:val="1"/>
+      <w:numFmt w:val="bullet"/>
+      <w:lvlText w:val=""/>
+      <w:lvlJc w:val="left"/>
+      <w:pPr>
+        <w:ind w:left="5040" w:hanging="360"/>
+      </w:pPr>
+      <w:rPr>
+        <w:rFonts w:ascii="Symbol" w:hAnsi="Symbol" w:hint="default"/>
+      </w:rPr>
+    </w:lvl>
+    <w:lvl w:ilvl="7" w:tplc="04090003" w:tentative="1">
+      <w:start w:val="1"/>
+      <w:numFmt w:val="bullet"/>
+      <w:lvlText w:val="o"/>
+      <w:lvlJc w:val="left"/>
+      <w:pPr>
+        <w:ind w:left="5760" w:hanging="360"/>
+      </w:pPr>
+      <w:rPr>
+        <w:rFonts w:ascii="Courier New" w:hAnsi="Courier New" w:cs="Courier New" w:hint="default"/>
+      </w:rPr>
+    </w:lvl>
+    <w:lvl w:ilvl="8" w:tplc="04090005" w:tentative="1">
+      <w:start w:val="1"/>
+      <w:numFmt w:val="bullet"/>
+      <w:lvlText w:val=""/>
+      <w:lvlJc w:val="left"/>
+      <w:pPr>
+        <w:ind w:left="6480" w:hanging="360"/>
+      </w:pPr>
+      <w:rPr>
+        <w:rFonts w:ascii="Wingdings" w:hAnsi="Wingdings" w:hint="default"/>
+      </w:rPr>
+    </w:lvl>
+  </w:abstractNum>
+  <w:abstractNum w:abstractNumId="5" w15:restartNumberingAfterBreak="0">
     <w:nsid w:val="219872B6"/>
     <w:multiLevelType w:val="hybridMultilevel"/>
     <w:tmpl w:val="E200B088"/>
@@ -990,7 +1452,7 @@
       </w:pPr>
     </w:lvl>
   </w:abstractNum>
-  <w:abstractNum w:abstractNumId="4" w15:restartNumberingAfterBreak="0">
+  <w:abstractNum w:abstractNumId="6" w15:restartNumberingAfterBreak="0">
     <w:nsid w:val="23F815CF"/>
     <w:multiLevelType w:val="hybridMultilevel"/>
     <w:tmpl w:val="96E43476"/>
@@ -1103,7 +1565,7 @@
       </w:rPr>
     </w:lvl>
   </w:abstractNum>
-  <w:abstractNum w:abstractNumId="5" w15:restartNumberingAfterBreak="0">
+  <w:abstractNum w:abstractNumId="7" w15:restartNumberingAfterBreak="0">
     <w:nsid w:val="43D176E2"/>
     <w:multiLevelType w:val="hybridMultilevel"/>
     <w:tmpl w:val="2E885B7E"/>
@@ -1216,23 +1678,261 @@
       </w:rPr>
     </w:lvl>
   </w:abstractNum>
+  <w:abstractNum w:abstractNumId="8" w15:restartNumberingAfterBreak="0">
+    <w:nsid w:val="504C2ECC"/>
+    <w:multiLevelType w:val="hybridMultilevel"/>
+    <w:tmpl w:val="E4260CB6"/>
+    <w:lvl w:ilvl="0" w:tplc="D988E2EA">
+      <w:start w:val="1"/>
+      <w:numFmt w:val="bullet"/>
+      <w:lvlText w:val=""/>
+      <w:lvlJc w:val="left"/>
+      <w:pPr>
+        <w:ind w:left="720" w:hanging="360"/>
+      </w:pPr>
+      <w:rPr>
+        <w:rFonts w:ascii="Symbol" w:hAnsi="Symbol" w:hint="default"/>
+      </w:rPr>
+    </w:lvl>
+    <w:lvl w:ilvl="1" w:tplc="04090003" w:tentative="1">
+      <w:start w:val="1"/>
+      <w:numFmt w:val="bullet"/>
+      <w:lvlText w:val="o"/>
+      <w:lvlJc w:val="left"/>
+      <w:pPr>
+        <w:ind w:left="1440" w:hanging="360"/>
+      </w:pPr>
+      <w:rPr>
+        <w:rFonts w:ascii="Courier New" w:hAnsi="Courier New" w:cs="Courier New" w:hint="default"/>
+      </w:rPr>
+    </w:lvl>
+    <w:lvl w:ilvl="2" w:tplc="04090005" w:tentative="1">
+      <w:start w:val="1"/>
+      <w:numFmt w:val="bullet"/>
+      <w:lvlText w:val=""/>
+      <w:lvlJc w:val="left"/>
+      <w:pPr>
+        <w:ind w:left="2160" w:hanging="360"/>
+      </w:pPr>
+      <w:rPr>
+        <w:rFonts w:ascii="Wingdings" w:hAnsi="Wingdings" w:hint="default"/>
+      </w:rPr>
+    </w:lvl>
+    <w:lvl w:ilvl="3" w:tplc="04090001" w:tentative="1">
+      <w:start w:val="1"/>
+      <w:numFmt w:val="bullet"/>
+      <w:lvlText w:val=""/>
+      <w:lvlJc w:val="left"/>
+      <w:pPr>
+        <w:ind w:left="2880" w:hanging="360"/>
+      </w:pPr>
+      <w:rPr>
+        <w:rFonts w:ascii="Symbol" w:hAnsi="Symbol" w:hint="default"/>
+      </w:rPr>
+    </w:lvl>
+    <w:lvl w:ilvl="4" w:tplc="04090003" w:tentative="1">
+      <w:start w:val="1"/>
+      <w:numFmt w:val="bullet"/>
+      <w:lvlText w:val="o"/>
+      <w:lvlJc w:val="left"/>
+      <w:pPr>
+        <w:ind w:left="3600" w:hanging="360"/>
+      </w:pPr>
+      <w:rPr>
+        <w:rFonts w:ascii="Courier New" w:hAnsi="Courier New" w:cs="Courier New" w:hint="default"/>
+      </w:rPr>
+    </w:lvl>
+    <w:lvl w:ilvl="5" w:tplc="04090005" w:tentative="1">
+      <w:start w:val="1"/>
+      <w:numFmt w:val="bullet"/>
+      <w:lvlText w:val=""/>
+      <w:lvlJc w:val="left"/>
+      <w:pPr>
+        <w:ind w:left="4320" w:hanging="360"/>
+      </w:pPr>
+      <w:rPr>
+        <w:rFonts w:ascii="Wingdings" w:hAnsi="Wingdings" w:hint="default"/>
+      </w:rPr>
+    </w:lvl>
+    <w:lvl w:ilvl="6" w:tplc="04090001" w:tentative="1">
+      <w:start w:val="1"/>
+      <w:numFmt w:val="bullet"/>
+      <w:lvlText w:val=""/>
+      <w:lvlJc w:val="left"/>
+      <w:pPr>
+        <w:ind w:left="5040" w:hanging="360"/>
+      </w:pPr>
+      <w:rPr>
+        <w:rFonts w:ascii="Symbol" w:hAnsi="Symbol" w:hint="default"/>
+      </w:rPr>
+    </w:lvl>
+    <w:lvl w:ilvl="7" w:tplc="04090003" w:tentative="1">
+      <w:start w:val="1"/>
+      <w:numFmt w:val="bullet"/>
+      <w:lvlText w:val="o"/>
+      <w:lvlJc w:val="left"/>
+      <w:pPr>
+        <w:ind w:left="5760" w:hanging="360"/>
+      </w:pPr>
+      <w:rPr>
+        <w:rFonts w:ascii="Courier New" w:hAnsi="Courier New" w:cs="Courier New" w:hint="default"/>
+      </w:rPr>
+    </w:lvl>
+    <w:lvl w:ilvl="8" w:tplc="04090005" w:tentative="1">
+      <w:start w:val="1"/>
+      <w:numFmt w:val="bullet"/>
+      <w:lvlText w:val=""/>
+      <w:lvlJc w:val="left"/>
+      <w:pPr>
+        <w:ind w:left="6480" w:hanging="360"/>
+      </w:pPr>
+      <w:rPr>
+        <w:rFonts w:ascii="Wingdings" w:hAnsi="Wingdings" w:hint="default"/>
+      </w:rPr>
+    </w:lvl>
+  </w:abstractNum>
+  <w:abstractNum w:abstractNumId="9" w15:restartNumberingAfterBreak="0">
+    <w:nsid w:val="562C1565"/>
+    <w:multiLevelType w:val="hybridMultilevel"/>
+    <w:tmpl w:val="DC30B21A"/>
+    <w:lvl w:ilvl="0" w:tplc="D988E2EA">
+      <w:start w:val="1"/>
+      <w:numFmt w:val="bullet"/>
+      <w:lvlText w:val=""/>
+      <w:lvlJc w:val="left"/>
+      <w:pPr>
+        <w:ind w:left="720" w:hanging="360"/>
+      </w:pPr>
+      <w:rPr>
+        <w:rFonts w:ascii="Symbol" w:hAnsi="Symbol" w:hint="default"/>
+      </w:rPr>
+    </w:lvl>
+    <w:lvl w:ilvl="1" w:tplc="04090003" w:tentative="1">
+      <w:start w:val="1"/>
+      <w:numFmt w:val="bullet"/>
+      <w:lvlText w:val="o"/>
+      <w:lvlJc w:val="left"/>
+      <w:pPr>
+        <w:ind w:left="1440" w:hanging="360"/>
+      </w:pPr>
+      <w:rPr>
+        <w:rFonts w:ascii="Courier New" w:hAnsi="Courier New" w:cs="Courier New" w:hint="default"/>
+      </w:rPr>
+    </w:lvl>
+    <w:lvl w:ilvl="2" w:tplc="04090005" w:tentative="1">
+      <w:start w:val="1"/>
+      <w:numFmt w:val="bullet"/>
+      <w:lvlText w:val=""/>
+      <w:lvlJc w:val="left"/>
+      <w:pPr>
+        <w:ind w:left="2160" w:hanging="360"/>
+      </w:pPr>
+      <w:rPr>
+        <w:rFonts w:ascii="Wingdings" w:hAnsi="Wingdings" w:hint="default"/>
+      </w:rPr>
+    </w:lvl>
+    <w:lvl w:ilvl="3" w:tplc="04090001" w:tentative="1">
+      <w:start w:val="1"/>
+      <w:numFmt w:val="bullet"/>
+      <w:lvlText w:val=""/>
+      <w:lvlJc w:val="left"/>
+      <w:pPr>
+        <w:ind w:left="2880" w:hanging="360"/>
+      </w:pPr>
+      <w:rPr>
+        <w:rFonts w:ascii="Symbol" w:hAnsi="Symbol" w:hint="default"/>
+      </w:rPr>
+    </w:lvl>
+    <w:lvl w:ilvl="4" w:tplc="04090003" w:tentative="1">
+      <w:start w:val="1"/>
+      <w:numFmt w:val="bullet"/>
+      <w:lvlText w:val="o"/>
+      <w:lvlJc w:val="left"/>
+      <w:pPr>
+        <w:ind w:left="3600" w:hanging="360"/>
+      </w:pPr>
+      <w:rPr>
+        <w:rFonts w:ascii="Courier New" w:hAnsi="Courier New" w:cs="Courier New" w:hint="default"/>
+      </w:rPr>
+    </w:lvl>
+    <w:lvl w:ilvl="5" w:tplc="04090005" w:tentative="1">
+      <w:start w:val="1"/>
+      <w:numFmt w:val="bullet"/>
+      <w:lvlText w:val=""/>
+      <w:lvlJc w:val="left"/>
+      <w:pPr>
+        <w:ind w:left="4320" w:hanging="360"/>
+      </w:pPr>
+      <w:rPr>
+        <w:rFonts w:ascii="Wingdings" w:hAnsi="Wingdings" w:hint="default"/>
+      </w:rPr>
+    </w:lvl>
+    <w:lvl w:ilvl="6" w:tplc="04090001" w:tentative="1">
+      <w:start w:val="1"/>
+      <w:numFmt w:val="bullet"/>
+      <w:lvlText w:val=""/>
+      <w:lvlJc w:val="left"/>
+      <w:pPr>
+        <w:ind w:left="5040" w:hanging="360"/>
+      </w:pPr>
+      <w:rPr>
+        <w:rFonts w:ascii="Symbol" w:hAnsi="Symbol" w:hint="default"/>
+      </w:rPr>
+    </w:lvl>
+    <w:lvl w:ilvl="7" w:tplc="04090003" w:tentative="1">
+      <w:start w:val="1"/>
+      <w:numFmt w:val="bullet"/>
+      <w:lvlText w:val="o"/>
+      <w:lvlJc w:val="left"/>
+      <w:pPr>
+        <w:ind w:left="5760" w:hanging="360"/>
+      </w:pPr>
+      <w:rPr>
+        <w:rFonts w:ascii="Courier New" w:hAnsi="Courier New" w:cs="Courier New" w:hint="default"/>
+      </w:rPr>
+    </w:lvl>
+    <w:lvl w:ilvl="8" w:tplc="04090005" w:tentative="1">
+      <w:start w:val="1"/>
+      <w:numFmt w:val="bullet"/>
+      <w:lvlText w:val=""/>
+      <w:lvlJc w:val="left"/>
+      <w:pPr>
+        <w:ind w:left="6480" w:hanging="360"/>
+      </w:pPr>
+      <w:rPr>
+        <w:rFonts w:ascii="Wingdings" w:hAnsi="Wingdings" w:hint="default"/>
+      </w:rPr>
+    </w:lvl>
+  </w:abstractNum>
   <w:num w:numId="1">
-    <w:abstractNumId w:val="5"/>
+    <w:abstractNumId w:val="7"/>
   </w:num>
   <w:num w:numId="2">
-    <w:abstractNumId w:val="4"/>
+    <w:abstractNumId w:val="6"/>
   </w:num>
   <w:num w:numId="3">
-    <w:abstractNumId w:val="2"/>
+    <w:abstractNumId w:val="3"/>
   </w:num>
   <w:num w:numId="4">
-    <w:abstractNumId w:val="3"/>
+    <w:abstractNumId w:val="5"/>
   </w:num>
   <w:num w:numId="5">
     <w:abstractNumId w:val="0"/>
   </w:num>
   <w:num w:numId="6">
     <w:abstractNumId w:val="1"/>
+  </w:num>
+  <w:num w:numId="7">
+    <w:abstractNumId w:val="2"/>
+  </w:num>
+  <w:num w:numId="8">
+    <w:abstractNumId w:val="4"/>
+  </w:num>
+  <w:num w:numId="9">
+    <w:abstractNumId w:val="9"/>
+  </w:num>
+  <w:num w:numId="10">
+    <w:abstractNumId w:val="8"/>
   </w:num>
 </w:numbering>
 </file>

</xml_diff>

<commit_message>
edits addition of software design documentation and project design these were don by Phuc
</commit_message>
<xml_diff>
--- a/Project_Organization_&_Design_Document.docx
+++ b/Project_Organization_&_Design_Document.docx
@@ -28,8 +28,6 @@
         </w:rPr>
         <w:t>s</w:t>
       </w:r>
-      <w:bookmarkStart w:id="0" w:name="_GoBack"/>
-      <w:bookmarkEnd w:id="0"/>
     </w:p>
     <w:p>
       <w:pPr>
@@ -257,6 +255,7 @@
           <w:numId w:val="6"/>
         </w:numPr>
         <w:rPr>
+          <w:rFonts w:ascii="Arial" w:hAnsi="Arial" w:cs="Arial"/>
           <w:sz w:val="24"/>
           <w:szCs w:val="24"/>
         </w:rPr>
@@ -296,6 +295,7 @@
           <w:numId w:val="2"/>
         </w:numPr>
         <w:rPr>
+          <w:rFonts w:ascii="Arial" w:hAnsi="Arial" w:cs="Arial"/>
           <w:sz w:val="24"/>
           <w:szCs w:val="24"/>
         </w:rPr>
@@ -317,17 +317,34 @@
           <w:numId w:val="2"/>
         </w:numPr>
         <w:rPr>
-          <w:sz w:val="24"/>
-          <w:szCs w:val="24"/>
-        </w:rPr>
-      </w:pPr>
-      <w:r>
-        <w:rPr>
-          <w:rFonts w:ascii="Arial" w:eastAsia="Arial" w:hAnsi="Arial" w:cs="Arial"/>
-          <w:sz w:val="24"/>
-          <w:szCs w:val="24"/>
-        </w:rPr>
-        <w:t>The website we make should be appealing to young people and still easy for others to navigate and find information. We also help the client to improve the way they promote themselves on social media to attract more young people who use social media daily (Ex: include photo in each post on Facebook, create events on Facebook to let followers know)</w:t>
+          <w:rFonts w:ascii="Arial" w:hAnsi="Arial" w:cs="Arial"/>
+          <w:sz w:val="24"/>
+          <w:szCs w:val="24"/>
+        </w:rPr>
+      </w:pPr>
+      <w:r>
+        <w:rPr>
+          <w:rFonts w:ascii="Arial" w:eastAsia="Arial" w:hAnsi="Arial" w:cs="Arial"/>
+          <w:sz w:val="24"/>
+          <w:szCs w:val="24"/>
+        </w:rPr>
+        <w:t>The website we make should be appealing to young people and still easy for others to navigate and find information. We also help the client to improve the way they promote themselves on social media to attract more young people who use social media daily (Ex: include photo in each post on Facebook, create</w:t>
+      </w:r>
+      <w:r>
+        <w:rPr>
+          <w:rFonts w:ascii="Arial" w:eastAsia="Arial" w:hAnsi="Arial" w:cs="Arial"/>
+          <w:sz w:val="24"/>
+          <w:szCs w:val="24"/>
+        </w:rPr>
+        <w:t xml:space="preserve"> </w:t>
+      </w:r>
+      <w:r>
+        <w:rPr>
+          <w:rFonts w:ascii="Arial" w:eastAsia="Arial" w:hAnsi="Arial" w:cs="Arial"/>
+          <w:sz w:val="24"/>
+          <w:szCs w:val="24"/>
+        </w:rPr>
+        <w:t>events on Facebook to let followers know)</w:t>
       </w:r>
     </w:p>
     <w:p>
@@ -338,6 +355,7 @@
           <w:numId w:val="2"/>
         </w:numPr>
         <w:rPr>
+          <w:rFonts w:ascii="Arial" w:hAnsi="Arial" w:cs="Arial"/>
           <w:sz w:val="24"/>
           <w:szCs w:val="24"/>
         </w:rPr>
@@ -359,6 +377,7 @@
           <w:numId w:val="2"/>
         </w:numPr>
         <w:rPr>
+          <w:rFonts w:ascii="Arial" w:hAnsi="Arial" w:cs="Arial"/>
           <w:sz w:val="24"/>
           <w:szCs w:val="24"/>
         </w:rPr>
@@ -380,6 +399,7 @@
           <w:numId w:val="2"/>
         </w:numPr>
         <w:rPr>
+          <w:rFonts w:ascii="Arial" w:hAnsi="Arial" w:cs="Arial"/>
           <w:sz w:val="24"/>
           <w:szCs w:val="24"/>
         </w:rPr>
@@ -412,7 +432,19 @@
       </w:r>
     </w:p>
     <w:p>
-      <w:r>
+      <w:pPr>
+        <w:rPr>
+          <w:rFonts w:ascii="Arial" w:hAnsi="Arial" w:cs="Arial"/>
+          <w:sz w:val="24"/>
+          <w:szCs w:val="24"/>
+        </w:rPr>
+      </w:pPr>
+      <w:r>
+        <w:rPr>
+          <w:rFonts w:ascii="Arial" w:hAnsi="Arial" w:cs="Arial"/>
+          <w:sz w:val="24"/>
+          <w:szCs w:val="24"/>
+        </w:rPr>
         <w:t>Must Haves:</w:t>
       </w:r>
     </w:p>
@@ -423,8 +455,18 @@
           <w:ilvl w:val="0"/>
           <w:numId w:val="9"/>
         </w:numPr>
-      </w:pPr>
-      <w:r>
+        <w:rPr>
+          <w:rFonts w:ascii="Arial" w:hAnsi="Arial" w:cs="Arial"/>
+          <w:sz w:val="24"/>
+          <w:szCs w:val="24"/>
+        </w:rPr>
+      </w:pPr>
+      <w:r>
+        <w:rPr>
+          <w:rFonts w:ascii="Arial" w:hAnsi="Arial" w:cs="Arial"/>
+          <w:sz w:val="24"/>
+          <w:szCs w:val="24"/>
+        </w:rPr>
         <w:t>Links need to open in a new window</w:t>
       </w:r>
     </w:p>
@@ -435,8 +477,18 @@
           <w:ilvl w:val="0"/>
           <w:numId w:val="9"/>
         </w:numPr>
-      </w:pPr>
-      <w:r>
+        <w:rPr>
+          <w:rFonts w:ascii="Arial" w:hAnsi="Arial" w:cs="Arial"/>
+          <w:sz w:val="24"/>
+          <w:szCs w:val="24"/>
+        </w:rPr>
+      </w:pPr>
+      <w:r>
+        <w:rPr>
+          <w:rFonts w:ascii="Arial" w:hAnsi="Arial" w:cs="Arial"/>
+          <w:sz w:val="24"/>
+          <w:szCs w:val="24"/>
+        </w:rPr>
         <w:t>Menu top of the screen</w:t>
       </w:r>
     </w:p>
@@ -447,8 +499,18 @@
           <w:ilvl w:val="0"/>
           <w:numId w:val="9"/>
         </w:numPr>
-      </w:pPr>
-      <w:r>
+        <w:rPr>
+          <w:rFonts w:ascii="Arial" w:hAnsi="Arial" w:cs="Arial"/>
+          <w:sz w:val="24"/>
+          <w:szCs w:val="24"/>
+        </w:rPr>
+      </w:pPr>
+      <w:r>
+        <w:rPr>
+          <w:rFonts w:ascii="Arial" w:hAnsi="Arial" w:cs="Arial"/>
+          <w:sz w:val="24"/>
+          <w:szCs w:val="24"/>
+        </w:rPr>
         <w:t>Reorder the items on the menu bar</w:t>
       </w:r>
     </w:p>
@@ -459,8 +521,18 @@
           <w:ilvl w:val="0"/>
           <w:numId w:val="9"/>
         </w:numPr>
-      </w:pPr>
-      <w:r>
+        <w:rPr>
+          <w:rFonts w:ascii="Arial" w:hAnsi="Arial" w:cs="Arial"/>
+          <w:sz w:val="24"/>
+          <w:szCs w:val="24"/>
+        </w:rPr>
+      </w:pPr>
+      <w:r>
+        <w:rPr>
+          <w:rFonts w:ascii="Arial" w:hAnsi="Arial" w:cs="Arial"/>
+          <w:sz w:val="24"/>
+          <w:szCs w:val="24"/>
+        </w:rPr>
         <w:t xml:space="preserve">Seamless design </w:t>
       </w:r>
     </w:p>
@@ -471,8 +543,18 @@
           <w:ilvl w:val="0"/>
           <w:numId w:val="9"/>
         </w:numPr>
-      </w:pPr>
-      <w:r>
+        <w:rPr>
+          <w:rFonts w:ascii="Arial" w:hAnsi="Arial" w:cs="Arial"/>
+          <w:sz w:val="24"/>
+          <w:szCs w:val="24"/>
+        </w:rPr>
+      </w:pPr>
+      <w:r>
+        <w:rPr>
+          <w:rFonts w:ascii="Arial" w:hAnsi="Arial" w:cs="Arial"/>
+          <w:sz w:val="24"/>
+          <w:szCs w:val="24"/>
+        </w:rPr>
         <w:lastRenderedPageBreak/>
         <w:t>Easy to use</w:t>
       </w:r>
@@ -484,13 +566,35 @@
           <w:ilvl w:val="0"/>
           <w:numId w:val="9"/>
         </w:numPr>
-      </w:pPr>
-      <w:r>
+        <w:rPr>
+          <w:rFonts w:ascii="Arial" w:hAnsi="Arial" w:cs="Arial"/>
+          <w:sz w:val="24"/>
+          <w:szCs w:val="24"/>
+        </w:rPr>
+      </w:pPr>
+      <w:r>
+        <w:rPr>
+          <w:rFonts w:ascii="Arial" w:hAnsi="Arial" w:cs="Arial"/>
+          <w:sz w:val="24"/>
+          <w:szCs w:val="24"/>
+        </w:rPr>
         <w:t>Signup button takes you to sign up to volunteer.</w:t>
       </w:r>
     </w:p>
     <w:p>
-      <w:r>
+      <w:pPr>
+        <w:rPr>
+          <w:rFonts w:ascii="Arial" w:hAnsi="Arial" w:cs="Arial"/>
+          <w:sz w:val="24"/>
+          <w:szCs w:val="24"/>
+        </w:rPr>
+      </w:pPr>
+      <w:r>
+        <w:rPr>
+          <w:rFonts w:ascii="Arial" w:hAnsi="Arial" w:cs="Arial"/>
+          <w:sz w:val="24"/>
+          <w:szCs w:val="24"/>
+        </w:rPr>
         <w:t>Wish list:</w:t>
       </w:r>
     </w:p>
@@ -501,8 +605,18 @@
           <w:ilvl w:val="0"/>
           <w:numId w:val="10"/>
         </w:numPr>
-      </w:pPr>
-      <w:r>
+        <w:rPr>
+          <w:rFonts w:ascii="Arial" w:hAnsi="Arial" w:cs="Arial"/>
+          <w:sz w:val="24"/>
+          <w:szCs w:val="24"/>
+        </w:rPr>
+      </w:pPr>
+      <w:r>
+        <w:rPr>
+          <w:rFonts w:ascii="Arial" w:hAnsi="Arial" w:cs="Arial"/>
+          <w:sz w:val="24"/>
+          <w:szCs w:val="24"/>
+        </w:rPr>
         <w:t>FAQ’S page</w:t>
       </w:r>
     </w:p>
@@ -513,8 +627,18 @@
           <w:ilvl w:val="0"/>
           <w:numId w:val="10"/>
         </w:numPr>
-      </w:pPr>
-      <w:r>
+        <w:rPr>
+          <w:rFonts w:ascii="Arial" w:hAnsi="Arial" w:cs="Arial"/>
+          <w:sz w:val="24"/>
+          <w:szCs w:val="24"/>
+        </w:rPr>
+      </w:pPr>
+      <w:r>
+        <w:rPr>
+          <w:rFonts w:ascii="Arial" w:hAnsi="Arial" w:cs="Arial"/>
+          <w:sz w:val="24"/>
+          <w:szCs w:val="24"/>
+        </w:rPr>
         <w:t>News page</w:t>
       </w:r>
     </w:p>
@@ -525,8 +649,18 @@
           <w:ilvl w:val="0"/>
           <w:numId w:val="10"/>
         </w:numPr>
-      </w:pPr>
-      <w:r>
+        <w:rPr>
+          <w:rFonts w:ascii="Arial" w:hAnsi="Arial" w:cs="Arial"/>
+          <w:sz w:val="24"/>
+          <w:szCs w:val="24"/>
+        </w:rPr>
+      </w:pPr>
+      <w:r>
+        <w:rPr>
+          <w:rFonts w:ascii="Arial" w:hAnsi="Arial" w:cs="Arial"/>
+          <w:sz w:val="24"/>
+          <w:szCs w:val="24"/>
+        </w:rPr>
         <w:t>Icons for each of the items on the about page</w:t>
       </w:r>
     </w:p>
@@ -537,8 +671,18 @@
           <w:ilvl w:val="0"/>
           <w:numId w:val="10"/>
         </w:numPr>
-      </w:pPr>
-      <w:r>
+        <w:rPr>
+          <w:rFonts w:ascii="Arial" w:hAnsi="Arial" w:cs="Arial"/>
+          <w:sz w:val="24"/>
+          <w:szCs w:val="24"/>
+        </w:rPr>
+      </w:pPr>
+      <w:r>
+        <w:rPr>
+          <w:rFonts w:ascii="Arial" w:hAnsi="Arial" w:cs="Arial"/>
+          <w:sz w:val="24"/>
+          <w:szCs w:val="24"/>
+        </w:rPr>
         <w:t>Make text easier to read</w:t>
       </w:r>
     </w:p>
@@ -549,8 +693,18 @@
           <w:ilvl w:val="0"/>
           <w:numId w:val="10"/>
         </w:numPr>
-      </w:pPr>
-      <w:r>
+        <w:rPr>
+          <w:rFonts w:ascii="Arial" w:hAnsi="Arial" w:cs="Arial"/>
+          <w:sz w:val="24"/>
+          <w:szCs w:val="24"/>
+        </w:rPr>
+      </w:pPr>
+      <w:r>
+        <w:rPr>
+          <w:rFonts w:ascii="Arial" w:hAnsi="Arial" w:cs="Arial"/>
+          <w:sz w:val="24"/>
+          <w:szCs w:val="24"/>
+        </w:rPr>
         <w:t>Slide show on home screen</w:t>
       </w:r>
     </w:p>
@@ -561,8 +715,18 @@
           <w:ilvl w:val="0"/>
           <w:numId w:val="10"/>
         </w:numPr>
-      </w:pPr>
-      <w:r>
+        <w:rPr>
+          <w:rFonts w:ascii="Arial" w:hAnsi="Arial" w:cs="Arial"/>
+          <w:sz w:val="24"/>
+          <w:szCs w:val="24"/>
+        </w:rPr>
+      </w:pPr>
+      <w:r>
+        <w:rPr>
+          <w:rFonts w:ascii="Arial" w:hAnsi="Arial" w:cs="Arial"/>
+          <w:sz w:val="24"/>
+          <w:szCs w:val="24"/>
+        </w:rPr>
         <w:t>Follow up on the map</w:t>
       </w:r>
     </w:p>
@@ -573,8 +737,18 @@
           <w:ilvl w:val="0"/>
           <w:numId w:val="10"/>
         </w:numPr>
-      </w:pPr>
-      <w:r>
+        <w:rPr>
+          <w:rFonts w:ascii="Arial" w:hAnsi="Arial" w:cs="Arial"/>
+          <w:sz w:val="24"/>
+          <w:szCs w:val="24"/>
+        </w:rPr>
+      </w:pPr>
+      <w:r>
+        <w:rPr>
+          <w:rFonts w:ascii="Arial" w:hAnsi="Arial" w:cs="Arial"/>
+          <w:sz w:val="24"/>
+          <w:szCs w:val="24"/>
+        </w:rPr>
         <w:t>Image that scrolls behind the words</w:t>
       </w:r>
     </w:p>
@@ -585,8 +759,18 @@
           <w:ilvl w:val="0"/>
           <w:numId w:val="10"/>
         </w:numPr>
-      </w:pPr>
-      <w:r>
+        <w:rPr>
+          <w:rFonts w:ascii="Arial" w:hAnsi="Arial" w:cs="Arial"/>
+          <w:sz w:val="24"/>
+          <w:szCs w:val="24"/>
+        </w:rPr>
+      </w:pPr>
+      <w:r>
+        <w:rPr>
+          <w:rFonts w:ascii="Arial" w:hAnsi="Arial" w:cs="Arial"/>
+          <w:sz w:val="24"/>
+          <w:szCs w:val="24"/>
+        </w:rPr>
         <w:t>Promote farmer markets</w:t>
       </w:r>
     </w:p>
@@ -597,8 +781,18 @@
           <w:ilvl w:val="0"/>
           <w:numId w:val="10"/>
         </w:numPr>
-      </w:pPr>
-      <w:r>
+        <w:rPr>
+          <w:rFonts w:ascii="Arial" w:hAnsi="Arial" w:cs="Arial"/>
+          <w:sz w:val="24"/>
+          <w:szCs w:val="24"/>
+        </w:rPr>
+      </w:pPr>
+      <w:r>
+        <w:rPr>
+          <w:rFonts w:ascii="Arial" w:hAnsi="Arial" w:cs="Arial"/>
+          <w:sz w:val="24"/>
+          <w:szCs w:val="24"/>
+        </w:rPr>
         <w:t>Login button in the menu bar</w:t>
       </w:r>
     </w:p>
@@ -609,11 +803,26 @@
           <w:ilvl w:val="0"/>
           <w:numId w:val="10"/>
         </w:numPr>
-      </w:pPr>
-      <w:r>
+        <w:rPr>
+          <w:rFonts w:ascii="Arial" w:hAnsi="Arial" w:cs="Arial"/>
+          <w:sz w:val="24"/>
+          <w:szCs w:val="24"/>
+        </w:rPr>
+      </w:pPr>
+      <w:r>
+        <w:rPr>
+          <w:rFonts w:ascii="Arial" w:hAnsi="Arial" w:cs="Arial"/>
+          <w:sz w:val="24"/>
+          <w:szCs w:val="24"/>
+        </w:rPr>
         <w:t>Op</w:t>
       </w:r>
       <w:r>
+        <w:rPr>
+          <w:rFonts w:ascii="Arial" w:hAnsi="Arial" w:cs="Arial"/>
+          <w:sz w:val="24"/>
+          <w:szCs w:val="24"/>
+        </w:rPr>
         <w:t>timization</w:t>
       </w:r>
     </w:p>
@@ -652,6 +861,7 @@
           <w:numId w:val="1"/>
         </w:numPr>
         <w:rPr>
+          <w:rFonts w:ascii="Arial" w:hAnsi="Arial" w:cs="Arial"/>
           <w:sz w:val="24"/>
           <w:szCs w:val="24"/>
         </w:rPr>
@@ -673,6 +883,7 @@
           <w:numId w:val="1"/>
         </w:numPr>
         <w:rPr>
+          <w:rFonts w:ascii="Arial" w:hAnsi="Arial" w:cs="Arial"/>
           <w:sz w:val="24"/>
           <w:szCs w:val="24"/>
         </w:rPr>
@@ -694,6 +905,7 @@
           <w:numId w:val="1"/>
         </w:numPr>
         <w:rPr>
+          <w:rFonts w:ascii="Arial" w:hAnsi="Arial" w:cs="Arial"/>
           <w:sz w:val="24"/>
           <w:szCs w:val="24"/>
         </w:rPr>
@@ -733,6 +945,7 @@
           <w:numId w:val="1"/>
         </w:numPr>
         <w:rPr>
+          <w:rFonts w:ascii="Arial" w:hAnsi="Arial" w:cs="Arial"/>
           <w:sz w:val="24"/>
           <w:szCs w:val="24"/>
         </w:rPr>
@@ -772,6 +985,7 @@
           <w:numId w:val="1"/>
         </w:numPr>
         <w:rPr>
+          <w:rFonts w:ascii="Arial" w:hAnsi="Arial" w:cs="Arial"/>
           <w:sz w:val="24"/>
           <w:szCs w:val="24"/>
         </w:rPr>
@@ -788,33 +1002,878 @@
     <w:p>
       <w:pPr>
         <w:rPr>
-          <w:sz w:val="24"/>
-          <w:szCs w:val="24"/>
-        </w:rPr>
-      </w:pPr>
-    </w:p>
-    <w:p>
-      <w:pPr>
-        <w:rPr>
-          <w:sz w:val="24"/>
-          <w:szCs w:val="24"/>
-        </w:rPr>
-      </w:pPr>
-      <w:r>
-        <w:rPr>
-          <w:sz w:val="24"/>
-          <w:szCs w:val="24"/>
+          <w:rFonts w:ascii="Arial" w:hAnsi="Arial" w:cs="Arial"/>
+          <w:sz w:val="24"/>
+          <w:szCs w:val="24"/>
+        </w:rPr>
+      </w:pPr>
+    </w:p>
+    <w:p>
+      <w:pPr>
+        <w:pStyle w:val="Heading2"/>
+        <w:rPr>
+          <w:rFonts w:ascii="Arial" w:hAnsi="Arial" w:cs="Arial"/>
+        </w:rPr>
+      </w:pPr>
+      <w:r>
+        <w:rPr>
+          <w:rFonts w:ascii="Arial" w:hAnsi="Arial" w:cs="Arial"/>
         </w:rPr>
         <w:t>Software Design Documentation</w:t>
       </w:r>
-    </w:p>
-    <w:p>
-      <w:pPr>
-        <w:rPr>
-          <w:rFonts w:ascii="Arial" w:eastAsia="Arial" w:hAnsi="Arial" w:cs="Arial"/>
-          <w:sz w:val="24"/>
-          <w:szCs w:val="24"/>
-        </w:rPr>
+      <w:r>
+        <w:rPr>
+          <w:rFonts w:ascii="Arial" w:hAnsi="Arial" w:cs="Arial"/>
+        </w:rPr>
+        <w:t>:</w:t>
+      </w:r>
+    </w:p>
+    <w:p>
+      <w:pPr>
+        <w:pStyle w:val="ListParagraph"/>
+        <w:numPr>
+          <w:ilvl w:val="0"/>
+          <w:numId w:val="14"/>
+        </w:numPr>
+        <w:rPr>
+          <w:rFonts w:ascii="Arial" w:hAnsi="Arial" w:cs="Arial"/>
+          <w:sz w:val="24"/>
+          <w:szCs w:val="24"/>
+        </w:rPr>
+      </w:pPr>
+      <w:r>
+        <w:rPr>
+          <w:rFonts w:ascii="Arial" w:hAnsi="Arial" w:cs="Arial"/>
+          <w:sz w:val="24"/>
+          <w:szCs w:val="24"/>
+        </w:rPr>
+        <w:t>Our group focus in making the interface of the website.</w:t>
+      </w:r>
+      <w:r>
+        <w:rPr>
+          <w:rFonts w:ascii="Arial" w:hAnsi="Arial" w:cs="Arial"/>
+          <w:sz w:val="24"/>
+          <w:szCs w:val="24"/>
+        </w:rPr>
+        <w:t xml:space="preserve"> We use </w:t>
+      </w:r>
+      <w:proofErr w:type="spellStart"/>
+      <w:r>
+        <w:rPr>
+          <w:rFonts w:ascii="Arial" w:hAnsi="Arial" w:cs="Arial"/>
+          <w:sz w:val="24"/>
+          <w:szCs w:val="24"/>
+        </w:rPr>
+        <w:t>Wordpress</w:t>
+      </w:r>
+      <w:proofErr w:type="spellEnd"/>
+      <w:r>
+        <w:rPr>
+          <w:rFonts w:ascii="Arial" w:hAnsi="Arial" w:cs="Arial"/>
+          <w:sz w:val="24"/>
+          <w:szCs w:val="24"/>
+        </w:rPr>
+        <w:t xml:space="preserve"> server, hosted online on the site </w:t>
+      </w:r>
+      <w:hyperlink r:id="rId7" w:history="1">
+        <w:r>
+          <w:rPr>
+            <w:rStyle w:val="Hyperlink"/>
+            <w:rFonts w:ascii="Arial" w:hAnsi="Arial" w:cs="Arial"/>
+            <w:sz w:val="24"/>
+            <w:szCs w:val="24"/>
+          </w:rPr>
+          <w:t>https://www.cloudaccess.net/</w:t>
+        </w:r>
+      </w:hyperlink>
+      <w:r>
+        <w:rPr>
+          <w:rFonts w:ascii="Arial" w:hAnsi="Arial" w:cs="Arial"/>
+          <w:sz w:val="24"/>
+          <w:szCs w:val="24"/>
+        </w:rPr>
+        <w:t xml:space="preserve">. We choose not to host our own </w:t>
+      </w:r>
+      <w:proofErr w:type="spellStart"/>
+      <w:r>
+        <w:rPr>
+          <w:rFonts w:ascii="Arial" w:hAnsi="Arial" w:cs="Arial"/>
+          <w:sz w:val="24"/>
+          <w:szCs w:val="24"/>
+        </w:rPr>
+        <w:t>wordpress</w:t>
+      </w:r>
+      <w:proofErr w:type="spellEnd"/>
+      <w:r>
+        <w:rPr>
+          <w:rFonts w:ascii="Arial" w:hAnsi="Arial" w:cs="Arial"/>
+          <w:sz w:val="24"/>
+          <w:szCs w:val="24"/>
+        </w:rPr>
+        <w:t xml:space="preserve"> server locally because we won’t be able to access the local server off campus or when we turn of the computer with the local server.</w:t>
+      </w:r>
+    </w:p>
+    <w:p>
+      <w:pPr>
+        <w:pStyle w:val="ListParagraph"/>
+        <w:numPr>
+          <w:ilvl w:val="0"/>
+          <w:numId w:val="14"/>
+        </w:numPr>
+        <w:rPr>
+          <w:rFonts w:ascii="Arial" w:hAnsi="Arial" w:cs="Arial"/>
+          <w:sz w:val="24"/>
+          <w:szCs w:val="24"/>
+        </w:rPr>
+      </w:pPr>
+      <w:r>
+        <w:rPr>
+          <w:rFonts w:ascii="Arial" w:hAnsi="Arial" w:cs="Arial"/>
+          <w:sz w:val="24"/>
+          <w:szCs w:val="24"/>
+        </w:rPr>
+        <w:t xml:space="preserve">Besides using </w:t>
+      </w:r>
+      <w:proofErr w:type="spellStart"/>
+      <w:r>
+        <w:rPr>
+          <w:rFonts w:ascii="Arial" w:hAnsi="Arial" w:cs="Arial"/>
+          <w:sz w:val="24"/>
+          <w:szCs w:val="24"/>
+        </w:rPr>
+        <w:t>Wordpress</w:t>
+      </w:r>
+      <w:proofErr w:type="spellEnd"/>
+      <w:r>
+        <w:rPr>
+          <w:rFonts w:ascii="Arial" w:hAnsi="Arial" w:cs="Arial"/>
+          <w:sz w:val="24"/>
+          <w:szCs w:val="24"/>
+        </w:rPr>
+        <w:t xml:space="preserve"> template to help us design, we also use many plugin on </w:t>
+      </w:r>
+      <w:proofErr w:type="spellStart"/>
+      <w:r>
+        <w:rPr>
+          <w:rFonts w:ascii="Arial" w:hAnsi="Arial" w:cs="Arial"/>
+          <w:sz w:val="24"/>
+          <w:szCs w:val="24"/>
+        </w:rPr>
+        <w:t>wordpress</w:t>
+      </w:r>
+      <w:proofErr w:type="spellEnd"/>
+      <w:r>
+        <w:rPr>
+          <w:rFonts w:ascii="Arial" w:hAnsi="Arial" w:cs="Arial"/>
+          <w:sz w:val="24"/>
+          <w:szCs w:val="24"/>
+        </w:rPr>
+        <w:t xml:space="preserve"> (</w:t>
+      </w:r>
+      <w:proofErr w:type="spellStart"/>
+      <w:r>
+        <w:rPr>
+          <w:rFonts w:ascii="Arial" w:hAnsi="Arial" w:cs="Arial"/>
+          <w:sz w:val="24"/>
+          <w:szCs w:val="24"/>
+        </w:rPr>
+        <w:t>Elementor</w:t>
+      </w:r>
+      <w:proofErr w:type="gramStart"/>
+      <w:r>
+        <w:rPr>
+          <w:rFonts w:ascii="Arial" w:hAnsi="Arial" w:cs="Arial"/>
+          <w:sz w:val="24"/>
+          <w:szCs w:val="24"/>
+        </w:rPr>
+        <w:t>,WPForm</w:t>
+      </w:r>
+      <w:proofErr w:type="spellEnd"/>
+      <w:proofErr w:type="gramEnd"/>
+      <w:r>
+        <w:rPr>
+          <w:rFonts w:ascii="Arial" w:hAnsi="Arial" w:cs="Arial"/>
+          <w:sz w:val="24"/>
+          <w:szCs w:val="24"/>
+        </w:rPr>
+        <w:t xml:space="preserve"> lite,…). We also make our own custom CSS file and </w:t>
+      </w:r>
+      <w:proofErr w:type="spellStart"/>
+      <w:r>
+        <w:rPr>
+          <w:rFonts w:ascii="Arial" w:hAnsi="Arial" w:cs="Arial"/>
+          <w:sz w:val="24"/>
+          <w:szCs w:val="24"/>
+        </w:rPr>
+        <w:t>and</w:t>
+      </w:r>
+      <w:proofErr w:type="spellEnd"/>
+      <w:r>
+        <w:rPr>
+          <w:rFonts w:ascii="Arial" w:hAnsi="Arial" w:cs="Arial"/>
+          <w:sz w:val="24"/>
+          <w:szCs w:val="24"/>
+        </w:rPr>
+        <w:t xml:space="preserve"> edit the PHP file to make the site look like what we want. </w:t>
+      </w:r>
+    </w:p>
+    <w:p>
+      <w:pPr>
+        <w:rPr>
+          <w:rFonts w:ascii="Arial" w:hAnsi="Arial" w:cs="Arial"/>
+          <w:sz w:val="24"/>
+          <w:szCs w:val="24"/>
+        </w:rPr>
+      </w:pPr>
+    </w:p>
+    <w:p>
+      <w:pPr>
+        <w:pStyle w:val="Heading2"/>
+        <w:rPr>
+          <w:rFonts w:ascii="Arial" w:hAnsi="Arial" w:cs="Arial"/>
+          <w:sz w:val="24"/>
+          <w:szCs w:val="24"/>
+        </w:rPr>
+      </w:pPr>
+      <w:r>
+        <w:rPr>
+          <w:rFonts w:ascii="Arial" w:hAnsi="Arial" w:cs="Arial"/>
+          <w:sz w:val="24"/>
+          <w:szCs w:val="24"/>
+        </w:rPr>
+        <w:t>Project design:</w:t>
+      </w:r>
+    </w:p>
+    <w:p>
+      <w:pPr>
+        <w:pStyle w:val="ListParagraph"/>
+        <w:numPr>
+          <w:ilvl w:val="0"/>
+          <w:numId w:val="11"/>
+        </w:numPr>
+        <w:rPr>
+          <w:rFonts w:ascii="Arial" w:hAnsi="Arial" w:cs="Arial"/>
+          <w:sz w:val="24"/>
+          <w:szCs w:val="24"/>
+        </w:rPr>
+      </w:pPr>
+      <w:r>
+        <w:rPr>
+          <w:rFonts w:ascii="Arial" w:hAnsi="Arial" w:cs="Arial"/>
+          <w:sz w:val="24"/>
+          <w:szCs w:val="24"/>
+        </w:rPr>
+        <w:t>Prototype website:</w:t>
+      </w:r>
+    </w:p>
+    <w:p>
+      <w:pPr>
+        <w:pStyle w:val="ListParagraph"/>
+        <w:numPr>
+          <w:ilvl w:val="0"/>
+          <w:numId w:val="11"/>
+        </w:numPr>
+        <w:rPr>
+          <w:rFonts w:ascii="Arial" w:hAnsi="Arial" w:cs="Arial"/>
+          <w:sz w:val="24"/>
+          <w:szCs w:val="24"/>
+        </w:rPr>
+      </w:pPr>
+      <w:r>
+        <w:rPr>
+          <w:rFonts w:ascii="Arial" w:hAnsi="Arial" w:cs="Arial"/>
+          <w:sz w:val="24"/>
+          <w:szCs w:val="24"/>
+        </w:rPr>
+        <w:t>Story board:</w:t>
+      </w:r>
+    </w:p>
+    <w:p>
+      <w:pPr>
+        <w:rPr>
+          <w:rFonts w:ascii="Arial" w:hAnsi="Arial" w:cs="Arial"/>
+          <w:sz w:val="24"/>
+          <w:szCs w:val="24"/>
+        </w:rPr>
+      </w:pPr>
+    </w:p>
+    <w:p/>
+    <w:p/>
+    <w:p/>
+    <w:p/>
+    <w:p>
+      <w:pPr>
+        <w:pStyle w:val="ListParagraph"/>
+        <w:numPr>
+          <w:ilvl w:val="1"/>
+          <w:numId w:val="6"/>
+        </w:numPr>
+        <w:rPr>
+          <w:rFonts w:ascii="Arial" w:hAnsi="Arial" w:cs="Arial"/>
+          <w:sz w:val="24"/>
+          <w:szCs w:val="24"/>
+        </w:rPr>
+      </w:pPr>
+      <w:r>
+        <w:rPr>
+          <w:rFonts w:ascii="Arial" w:hAnsi="Arial" w:cs="Arial"/>
+          <w:noProof/>
+          <w:sz w:val="24"/>
+          <w:szCs w:val="24"/>
+        </w:rPr>
+        <w:pict w14:anchorId="3DD64350">
+          <v:shapetype id="_x0000_t75" coordsize="21600,21600" o:spt="75" o:preferrelative="t" path="m@4@5l@4@11@9@11@9@5xe" filled="f" stroked="f">
+            <v:stroke joinstyle="miter"/>
+            <v:formulas>
+              <v:f eqn="if lineDrawn pixelLineWidth 0"/>
+              <v:f eqn="sum @0 1 0"/>
+              <v:f eqn="sum 0 0 @1"/>
+              <v:f eqn="prod @2 1 2"/>
+              <v:f eqn="prod @3 21600 pixelWidth"/>
+              <v:f eqn="prod @3 21600 pixelHeight"/>
+              <v:f eqn="sum @0 0 1"/>
+              <v:f eqn="prod @6 1 2"/>
+              <v:f eqn="prod @7 21600 pixelWidth"/>
+              <v:f eqn="sum @8 21600 0"/>
+              <v:f eqn="prod @7 21600 pixelHeight"/>
+              <v:f eqn="sum @10 21600 0"/>
+            </v:formulas>
+            <v:path o:extrusionok="f" gradientshapeok="t" o:connecttype="rect"/>
+            <o:lock v:ext="edit" aspectratio="t"/>
+          </v:shapetype>
+          <v:shape id="_x0000_s1026" type="#_x0000_t75" style="position:absolute;left:0;text-align:left;margin-left:19.5pt;margin-top:33.05pt;width:466.5pt;height:230.25pt;z-index:251659264;mso-position-horizontal-relative:text;mso-position-vertical-relative:text;mso-width-relative:page;mso-height-relative:page">
+            <v:imagedata r:id="rId8" o:title="first"/>
+          </v:shape>
+        </w:pict>
+      </w:r>
+      <w:r>
+        <w:rPr>
+          <w:rFonts w:ascii="Arial" w:hAnsi="Arial" w:cs="Arial"/>
+          <w:sz w:val="24"/>
+          <w:szCs w:val="24"/>
+        </w:rPr>
+        <w:t>When user first get to the web site, they will be greeted with the name and information about the organization:</w:t>
+      </w:r>
+    </w:p>
+    <w:p>
+      <w:pPr>
+        <w:rPr>
+          <w:rFonts w:ascii="Arial" w:eastAsia="Arial" w:hAnsi="Arial" w:cs="Arial"/>
+          <w:sz w:val="24"/>
+          <w:szCs w:val="24"/>
+        </w:rPr>
+      </w:pPr>
+    </w:p>
+    <w:p>
+      <w:pPr>
+        <w:rPr>
+          <w:rFonts w:ascii="Arial" w:eastAsia="Arial" w:hAnsi="Arial" w:cs="Arial"/>
+          <w:sz w:val="24"/>
+          <w:szCs w:val="24"/>
+        </w:rPr>
+      </w:pPr>
+    </w:p>
+    <w:p>
+      <w:pPr>
+        <w:rPr>
+          <w:rFonts w:ascii="Arial" w:eastAsia="Arial" w:hAnsi="Arial" w:cs="Arial"/>
+          <w:sz w:val="24"/>
+          <w:szCs w:val="24"/>
+        </w:rPr>
+      </w:pPr>
+    </w:p>
+    <w:p>
+      <w:pPr>
+        <w:rPr>
+          <w:rFonts w:ascii="Arial" w:eastAsia="Arial" w:hAnsi="Arial" w:cs="Arial"/>
+          <w:sz w:val="24"/>
+          <w:szCs w:val="24"/>
+        </w:rPr>
+      </w:pPr>
+    </w:p>
+    <w:p>
+      <w:pPr>
+        <w:rPr>
+          <w:rFonts w:ascii="Arial" w:eastAsia="Arial" w:hAnsi="Arial" w:cs="Arial"/>
+          <w:sz w:val="24"/>
+          <w:szCs w:val="24"/>
+        </w:rPr>
+      </w:pPr>
+    </w:p>
+    <w:p>
+      <w:pPr>
+        <w:rPr>
+          <w:rFonts w:ascii="Arial" w:eastAsia="Arial" w:hAnsi="Arial" w:cs="Arial"/>
+          <w:sz w:val="24"/>
+          <w:szCs w:val="24"/>
+        </w:rPr>
+      </w:pPr>
+    </w:p>
+    <w:p>
+      <w:pPr>
+        <w:rPr>
+          <w:rFonts w:ascii="Arial" w:eastAsia="Arial" w:hAnsi="Arial" w:cs="Arial"/>
+          <w:sz w:val="24"/>
+          <w:szCs w:val="24"/>
+        </w:rPr>
+      </w:pPr>
+    </w:p>
+    <w:p>
+      <w:pPr>
+        <w:rPr>
+          <w:rFonts w:ascii="Arial" w:eastAsia="Arial" w:hAnsi="Arial" w:cs="Arial"/>
+          <w:sz w:val="24"/>
+          <w:szCs w:val="24"/>
+        </w:rPr>
+      </w:pPr>
+    </w:p>
+    <w:p>
+      <w:pPr>
+        <w:rPr>
+          <w:rFonts w:ascii="Arial" w:eastAsia="Arial" w:hAnsi="Arial" w:cs="Arial"/>
+          <w:sz w:val="24"/>
+          <w:szCs w:val="24"/>
+        </w:rPr>
+      </w:pPr>
+    </w:p>
+    <w:p>
+      <w:pPr>
+        <w:rPr>
+          <w:rFonts w:ascii="Arial" w:eastAsia="Arial" w:hAnsi="Arial" w:cs="Arial"/>
+          <w:sz w:val="24"/>
+          <w:szCs w:val="24"/>
+        </w:rPr>
+      </w:pPr>
+    </w:p>
+    <w:p>
+      <w:pPr>
+        <w:rPr>
+          <w:rFonts w:ascii="Arial" w:eastAsia="Arial" w:hAnsi="Arial" w:cs="Arial"/>
+          <w:sz w:val="24"/>
+          <w:szCs w:val="24"/>
+        </w:rPr>
+      </w:pPr>
+    </w:p>
+    <w:p>
+      <w:pPr>
+        <w:pStyle w:val="ListParagraph"/>
+        <w:numPr>
+          <w:ilvl w:val="0"/>
+          <w:numId w:val="13"/>
+        </w:numPr>
+        <w:tabs>
+          <w:tab w:val="left" w:pos="1515"/>
+        </w:tabs>
+        <w:rPr>
+          <w:rFonts w:ascii="Arial" w:eastAsia="Arial" w:hAnsi="Arial" w:cs="Arial"/>
+          <w:sz w:val="24"/>
+          <w:szCs w:val="24"/>
+        </w:rPr>
+      </w:pPr>
+      <w:r>
+        <w:rPr>
+          <w:rFonts w:ascii="Arial" w:eastAsia="Arial" w:hAnsi="Arial" w:cs="Arial"/>
+          <w:sz w:val="24"/>
+          <w:szCs w:val="24"/>
+        </w:rPr>
+        <w:t>As the user scroll down, they will see separate section with the title and the information with link to relevant site:</w:t>
+      </w:r>
+    </w:p>
+    <w:p>
+      <w:pPr>
+        <w:tabs>
+          <w:tab w:val="left" w:pos="1515"/>
+        </w:tabs>
+        <w:rPr>
+          <w:rFonts w:ascii="Arial" w:eastAsia="Arial" w:hAnsi="Arial" w:cs="Arial"/>
+          <w:sz w:val="24"/>
+          <w:szCs w:val="24"/>
+        </w:rPr>
+      </w:pPr>
+      <w:r>
+        <w:rPr>
+          <w:noProof/>
+        </w:rPr>
+        <w:pict w14:anchorId="77DFEE4F">
+          <v:shape id="_x0000_s1028" type="#_x0000_t75" style="position:absolute;margin-left:12pt;margin-top:10.25pt;width:466.5pt;height:220.5pt;z-index:251661312;mso-position-horizontal-relative:text;mso-position-vertical-relative:text;mso-width-relative:page;mso-height-relative:page">
+            <v:imagedata r:id="rId9" o:title="prhomecontent"/>
+          </v:shape>
+        </w:pict>
+      </w:r>
+    </w:p>
+    <w:p>
+      <w:pPr>
+        <w:rPr>
+          <w:rFonts w:ascii="Arial" w:eastAsia="Arial" w:hAnsi="Arial" w:cs="Arial"/>
+          <w:sz w:val="24"/>
+          <w:szCs w:val="24"/>
+        </w:rPr>
+      </w:pPr>
+    </w:p>
+    <w:p>
+      <w:pPr>
+        <w:rPr>
+          <w:rFonts w:ascii="Arial" w:eastAsia="Arial" w:hAnsi="Arial" w:cs="Arial"/>
+          <w:sz w:val="24"/>
+          <w:szCs w:val="24"/>
+        </w:rPr>
+      </w:pPr>
+    </w:p>
+    <w:p>
+      <w:pPr>
+        <w:rPr>
+          <w:rFonts w:ascii="Arial" w:eastAsia="Arial" w:hAnsi="Arial" w:cs="Arial"/>
+          <w:sz w:val="24"/>
+          <w:szCs w:val="24"/>
+        </w:rPr>
+      </w:pPr>
+    </w:p>
+    <w:p>
+      <w:pPr>
+        <w:rPr>
+          <w:rFonts w:ascii="Arial" w:eastAsia="Arial" w:hAnsi="Arial" w:cs="Arial"/>
+          <w:sz w:val="24"/>
+          <w:szCs w:val="24"/>
+        </w:rPr>
+      </w:pPr>
+    </w:p>
+    <w:p>
+      <w:pPr>
+        <w:rPr>
+          <w:rFonts w:ascii="Arial" w:eastAsia="Arial" w:hAnsi="Arial" w:cs="Arial"/>
+          <w:sz w:val="24"/>
+          <w:szCs w:val="24"/>
+        </w:rPr>
+      </w:pPr>
+    </w:p>
+    <w:p>
+      <w:pPr>
+        <w:rPr>
+          <w:rFonts w:ascii="Arial" w:eastAsia="Arial" w:hAnsi="Arial" w:cs="Arial"/>
+          <w:sz w:val="24"/>
+          <w:szCs w:val="24"/>
+        </w:rPr>
+      </w:pPr>
+    </w:p>
+    <w:p>
+      <w:pPr>
+        <w:rPr>
+          <w:rFonts w:ascii="Arial" w:eastAsia="Arial" w:hAnsi="Arial" w:cs="Arial"/>
+          <w:sz w:val="24"/>
+          <w:szCs w:val="24"/>
+        </w:rPr>
+      </w:pPr>
+    </w:p>
+    <w:p>
+      <w:pPr>
+        <w:rPr>
+          <w:rFonts w:ascii="Arial" w:eastAsia="Arial" w:hAnsi="Arial" w:cs="Arial"/>
+          <w:sz w:val="24"/>
+          <w:szCs w:val="24"/>
+        </w:rPr>
+      </w:pPr>
+    </w:p>
+    <w:p>
+      <w:pPr>
+        <w:rPr>
+          <w:rFonts w:ascii="Arial" w:eastAsia="Arial" w:hAnsi="Arial" w:cs="Arial"/>
+          <w:sz w:val="24"/>
+          <w:szCs w:val="24"/>
+        </w:rPr>
+      </w:pPr>
+    </w:p>
+    <w:p>
+      <w:pPr>
+        <w:rPr>
+          <w:rFonts w:ascii="Arial" w:eastAsia="Arial" w:hAnsi="Arial" w:cs="Arial"/>
+          <w:sz w:val="24"/>
+          <w:szCs w:val="24"/>
+        </w:rPr>
+      </w:pPr>
+    </w:p>
+    <w:p>
+      <w:pPr>
+        <w:rPr>
+          <w:rFonts w:ascii="Arial" w:eastAsia="Arial" w:hAnsi="Arial" w:cs="Arial"/>
+          <w:sz w:val="24"/>
+          <w:szCs w:val="24"/>
+        </w:rPr>
+      </w:pPr>
+    </w:p>
+    <w:p>
+      <w:pPr>
+        <w:rPr>
+          <w:rFonts w:ascii="Arial" w:eastAsia="Arial" w:hAnsi="Arial" w:cs="Arial"/>
+          <w:sz w:val="24"/>
+          <w:szCs w:val="24"/>
+        </w:rPr>
+      </w:pPr>
+    </w:p>
+    <w:p>
+      <w:pPr>
+        <w:pStyle w:val="ListParagraph"/>
+        <w:numPr>
+          <w:ilvl w:val="0"/>
+          <w:numId w:val="13"/>
+        </w:numPr>
+        <w:tabs>
+          <w:tab w:val="left" w:pos="1470"/>
+        </w:tabs>
+        <w:rPr>
+          <w:rFonts w:ascii="Arial" w:eastAsia="Arial" w:hAnsi="Arial" w:cs="Arial"/>
+          <w:sz w:val="24"/>
+          <w:szCs w:val="24"/>
+        </w:rPr>
+      </w:pPr>
+      <w:r>
+        <w:rPr>
+          <w:rFonts w:ascii="Arial" w:hAnsi="Arial" w:cs="Arial"/>
+          <w:noProof/>
+          <w:sz w:val="24"/>
+          <w:szCs w:val="24"/>
+        </w:rPr>
+        <w:pict w14:anchorId="11E75C8F">
+          <v:shape id="_x0000_s1029" type="#_x0000_t75" style="position:absolute;left:0;text-align:left;margin-left:4.5pt;margin-top:30pt;width:466.5pt;height:207.75pt;z-index:251663360;mso-position-horizontal-relative:text;mso-position-vertical-relative:text;mso-width-relative:page;mso-height-relative:page">
+            <v:imagedata r:id="rId10" o:title="prfoot"/>
+          </v:shape>
+        </w:pict>
+      </w:r>
+      <w:r>
+        <w:rPr>
+          <w:rFonts w:ascii="Arial" w:eastAsia="Arial" w:hAnsi="Arial" w:cs="Arial"/>
+          <w:sz w:val="24"/>
+          <w:szCs w:val="24"/>
+        </w:rPr>
+        <w:t>As user scroll down to the end, they will find contact information, the menu , donate button and way to send message and subscribe:</w:t>
+      </w:r>
+    </w:p>
+    <w:p/>
+    <w:p/>
+    <w:p/>
+    <w:p/>
+    <w:p/>
+    <w:p/>
+    <w:p/>
+    <w:p/>
+    <w:p/>
+    <w:p/>
+    <w:p/>
+    <w:p>
+      <w:pPr>
+        <w:pStyle w:val="ListParagraph"/>
+        <w:numPr>
+          <w:ilvl w:val="0"/>
+          <w:numId w:val="13"/>
+        </w:numPr>
+        <w:tabs>
+          <w:tab w:val="left" w:pos="1485"/>
+        </w:tabs>
+        <w:rPr>
+          <w:rFonts w:ascii="Arial" w:hAnsi="Arial" w:cs="Arial"/>
+          <w:sz w:val="24"/>
+          <w:szCs w:val="24"/>
+        </w:rPr>
+      </w:pPr>
+      <w:r>
+        <w:rPr>
+          <w:rFonts w:ascii="Arial" w:hAnsi="Arial" w:cs="Arial"/>
+          <w:noProof/>
+          <w:sz w:val="24"/>
+          <w:szCs w:val="24"/>
+        </w:rPr>
+        <w:pict w14:anchorId="0583F105">
+          <v:shape id="_x0000_s1030" type="#_x0000_t75" style="position:absolute;left:0;text-align:left;margin-left:-.1pt;margin-top:20.8pt;width:467.25pt;height:185.85pt;z-index:251665408;mso-position-horizontal-relative:text;mso-position-vertical-relative:text;mso-width-relative:page;mso-height-relative:page">
+            <v:imagedata r:id="rId11" o:title="Newss" croptop="7325f" cropbottom="5140f"/>
+          </v:shape>
+        </w:pict>
+      </w:r>
+      <w:r>
+        <w:rPr>
+          <w:rFonts w:ascii="Arial" w:hAnsi="Arial" w:cs="Arial"/>
+          <w:sz w:val="24"/>
+          <w:szCs w:val="24"/>
+        </w:rPr>
+        <w:t>We also added news and frequently asked questions page:</w:t>
+      </w:r>
+    </w:p>
+    <w:p>
+      <w:pPr>
+        <w:tabs>
+          <w:tab w:val="left" w:pos="1485"/>
+        </w:tabs>
+      </w:pPr>
+    </w:p>
+    <w:p>
+      <w:pPr>
+        <w:tabs>
+          <w:tab w:val="left" w:pos="1485"/>
+        </w:tabs>
+      </w:pPr>
+    </w:p>
+    <w:p>
+      <w:pPr>
+        <w:tabs>
+          <w:tab w:val="left" w:pos="1485"/>
+        </w:tabs>
+      </w:pPr>
+    </w:p>
+    <w:p>
+      <w:pPr>
+        <w:tabs>
+          <w:tab w:val="left" w:pos="1485"/>
+        </w:tabs>
+      </w:pPr>
+    </w:p>
+    <w:p>
+      <w:pPr>
+        <w:tabs>
+          <w:tab w:val="left" w:pos="1485"/>
+        </w:tabs>
+      </w:pPr>
+    </w:p>
+    <w:p>
+      <w:pPr>
+        <w:tabs>
+          <w:tab w:val="left" w:pos="1485"/>
+        </w:tabs>
+      </w:pPr>
+    </w:p>
+    <w:p>
+      <w:pPr>
+        <w:tabs>
+          <w:tab w:val="left" w:pos="1485"/>
+        </w:tabs>
+      </w:pPr>
+    </w:p>
+    <w:p>
+      <w:pPr>
+        <w:tabs>
+          <w:tab w:val="left" w:pos="1485"/>
+        </w:tabs>
+      </w:pPr>
+    </w:p>
+    <w:p>
+      <w:pPr>
+        <w:tabs>
+          <w:tab w:val="left" w:pos="1485"/>
+        </w:tabs>
+      </w:pPr>
+      <w:bookmarkStart w:id="0" w:name="_GoBack"/>
+      <w:r>
+        <w:rPr>
+          <w:noProof/>
+        </w:rPr>
+        <w:pict w14:anchorId="16B0E81A">
+          <v:shape id="_x0000_s1031" type="#_x0000_t75" style="position:absolute;margin-left:-.1pt;margin-top:3.85pt;width:468.75pt;height:160.5pt;z-index:251667456;mso-position-horizontal-relative:text;mso-position-vertical-relative:text;mso-width-relative:page;mso-height-relative:page">
+            <v:imagedata r:id="rId12" o:title="faq" croptop="5919f" cropbottom="14376f"/>
+          </v:shape>
+        </w:pict>
+      </w:r>
+      <w:bookmarkEnd w:id="0"/>
+    </w:p>
+    <w:p>
+      <w:pPr>
+        <w:tabs>
+          <w:tab w:val="left" w:pos="1485"/>
+        </w:tabs>
+      </w:pPr>
+    </w:p>
+    <w:p>
+      <w:pPr>
+        <w:tabs>
+          <w:tab w:val="left" w:pos="1485"/>
+        </w:tabs>
+      </w:pPr>
+    </w:p>
+    <w:p>
+      <w:pPr>
+        <w:tabs>
+          <w:tab w:val="left" w:pos="1485"/>
+        </w:tabs>
+      </w:pPr>
+    </w:p>
+    <w:p>
+      <w:pPr>
+        <w:tabs>
+          <w:tab w:val="left" w:pos="1485"/>
+        </w:tabs>
+      </w:pPr>
+    </w:p>
+    <w:p>
+      <w:pPr>
+        <w:tabs>
+          <w:tab w:val="left" w:pos="1485"/>
+        </w:tabs>
+      </w:pPr>
+    </w:p>
+    <w:p>
+      <w:pPr>
+        <w:tabs>
+          <w:tab w:val="left" w:pos="1485"/>
+        </w:tabs>
+      </w:pPr>
+    </w:p>
+    <w:p>
+      <w:pPr>
+        <w:tabs>
+          <w:tab w:val="left" w:pos="1485"/>
+        </w:tabs>
+      </w:pPr>
+    </w:p>
+    <w:p>
+      <w:pPr>
+        <w:tabs>
+          <w:tab w:val="left" w:pos="1485"/>
+        </w:tabs>
+      </w:pPr>
+    </w:p>
+    <w:p>
+      <w:pPr>
+        <w:tabs>
+          <w:tab w:val="left" w:pos="1485"/>
+        </w:tabs>
+      </w:pPr>
+    </w:p>
+    <w:p>
+      <w:pPr>
+        <w:tabs>
+          <w:tab w:val="left" w:pos="1485"/>
+        </w:tabs>
+      </w:pPr>
+    </w:p>
+    <w:p>
+      <w:pPr>
+        <w:tabs>
+          <w:tab w:val="left" w:pos="1485"/>
+        </w:tabs>
+      </w:pPr>
+    </w:p>
+    <w:p>
+      <w:pPr>
+        <w:tabs>
+          <w:tab w:val="left" w:pos="1485"/>
+        </w:tabs>
+      </w:pPr>
+    </w:p>
+    <w:p>
+      <w:pPr>
+        <w:tabs>
+          <w:tab w:val="left" w:pos="1485"/>
+        </w:tabs>
+      </w:pPr>
+    </w:p>
+    <w:p>
+      <w:pPr>
+        <w:tabs>
+          <w:tab w:val="left" w:pos="1485"/>
+        </w:tabs>
+      </w:pPr>
+    </w:p>
+    <w:p>
+      <w:pPr>
+        <w:tabs>
+          <w:tab w:val="left" w:pos="1485"/>
+        </w:tabs>
       </w:pPr>
     </w:p>
     <w:sectPr>
@@ -827,6 +1886,56 @@
 </w:document>
 </file>
 
+<file path=word/endnotes.xml><?xml version="1.0" encoding="utf-8"?>
+<w:endnotes xmlns:wpc="http://schemas.microsoft.com/office/word/2010/wordprocessingCanvas" xmlns:cx="http://schemas.microsoft.com/office/drawing/2014/chartex" xmlns:cx1="http://schemas.microsoft.com/office/drawing/2015/9/8/chartex" xmlns:mc="http://schemas.openxmlformats.org/markup-compatibility/2006" xmlns:o="urn:schemas-microsoft-com:office:office" xmlns:r="http://schemas.openxmlformats.org/officeDocument/2006/relationships" xmlns:m="http://schemas.openxmlformats.org/officeDocument/2006/math" xmlns:v="urn:schemas-microsoft-com:vml" xmlns:wp14="http://schemas.microsoft.com/office/word/2010/wordprocessingDrawing" xmlns:wp="http://schemas.openxmlformats.org/drawingml/2006/wordprocessingDrawing" xmlns:w10="urn:schemas-microsoft-com:office:word" xmlns:w="http://schemas.openxmlformats.org/wordprocessingml/2006/main" xmlns:w14="http://schemas.microsoft.com/office/word/2010/wordml" xmlns:w15="http://schemas.microsoft.com/office/word/2012/wordml" xmlns:w16se="http://schemas.microsoft.com/office/word/2015/wordml/symex" xmlns:wpg="http://schemas.microsoft.com/office/word/2010/wordprocessingGroup" xmlns:wpi="http://schemas.microsoft.com/office/word/2010/wordprocessingInk" xmlns:wne="http://schemas.microsoft.com/office/word/2006/wordml" xmlns:wps="http://schemas.microsoft.com/office/word/2010/wordprocessingShape" mc:Ignorable="w14 w15 w16se wp14">
+  <w:endnote w:type="separator" w:id="-1">
+    <w:p>
+      <w:pPr>
+        <w:spacing w:after="0" w:line="240" w:lineRule="auto"/>
+      </w:pPr>
+      <w:r>
+        <w:separator/>
+      </w:r>
+    </w:p>
+  </w:endnote>
+  <w:endnote w:type="continuationSeparator" w:id="0">
+    <w:p>
+      <w:pPr>
+        <w:spacing w:after="0" w:line="240" w:lineRule="auto"/>
+      </w:pPr>
+      <w:r>
+        <w:continuationSeparator/>
+      </w:r>
+    </w:p>
+  </w:endnote>
+</w:endnotes>
+</file>
+
+<file path=word/footnotes.xml><?xml version="1.0" encoding="utf-8"?>
+<w:footnotes xmlns:wpc="http://schemas.microsoft.com/office/word/2010/wordprocessingCanvas" xmlns:cx="http://schemas.microsoft.com/office/drawing/2014/chartex" xmlns:cx1="http://schemas.microsoft.com/office/drawing/2015/9/8/chartex" xmlns:mc="http://schemas.openxmlformats.org/markup-compatibility/2006" xmlns:o="urn:schemas-microsoft-com:office:office" xmlns:r="http://schemas.openxmlformats.org/officeDocument/2006/relationships" xmlns:m="http://schemas.openxmlformats.org/officeDocument/2006/math" xmlns:v="urn:schemas-microsoft-com:vml" xmlns:wp14="http://schemas.microsoft.com/office/word/2010/wordprocessingDrawing" xmlns:wp="http://schemas.openxmlformats.org/drawingml/2006/wordprocessingDrawing" xmlns:w10="urn:schemas-microsoft-com:office:word" xmlns:w="http://schemas.openxmlformats.org/wordprocessingml/2006/main" xmlns:w14="http://schemas.microsoft.com/office/word/2010/wordml" xmlns:w15="http://schemas.microsoft.com/office/word/2012/wordml" xmlns:w16se="http://schemas.microsoft.com/office/word/2015/wordml/symex" xmlns:wpg="http://schemas.microsoft.com/office/word/2010/wordprocessingGroup" xmlns:wpi="http://schemas.microsoft.com/office/word/2010/wordprocessingInk" xmlns:wne="http://schemas.microsoft.com/office/word/2006/wordml" xmlns:wps="http://schemas.microsoft.com/office/word/2010/wordprocessingShape" mc:Ignorable="w14 w15 w16se wp14">
+  <w:footnote w:type="separator" w:id="-1">
+    <w:p>
+      <w:pPr>
+        <w:spacing w:after="0" w:line="240" w:lineRule="auto"/>
+      </w:pPr>
+      <w:r>
+        <w:separator/>
+      </w:r>
+    </w:p>
+  </w:footnote>
+  <w:footnote w:type="continuationSeparator" w:id="0">
+    <w:p>
+      <w:pPr>
+        <w:spacing w:after="0" w:line="240" w:lineRule="auto"/>
+      </w:pPr>
+      <w:r>
+        <w:continuationSeparator/>
+      </w:r>
+    </w:p>
+  </w:footnote>
+</w:footnotes>
+</file>
+
 <file path=word/numbering.xml><?xml version="1.0" encoding="utf-8"?>
 <w:numbering xmlns:wpc="http://schemas.microsoft.com/office/word/2010/wordprocessingCanvas" xmlns:cx="http://schemas.microsoft.com/office/drawing/2014/chartex" xmlns:cx1="http://schemas.microsoft.com/office/drawing/2015/9/8/chartex" xmlns:mc="http://schemas.openxmlformats.org/markup-compatibility/2006" xmlns:o="urn:schemas-microsoft-com:office:office" xmlns:r="http://schemas.openxmlformats.org/officeDocument/2006/relationships" xmlns:m="http://schemas.openxmlformats.org/officeDocument/2006/math" xmlns:v="urn:schemas-microsoft-com:vml" xmlns:wp14="http://schemas.microsoft.com/office/word/2010/wordprocessingDrawing" xmlns:wp="http://schemas.openxmlformats.org/drawingml/2006/wordprocessingDrawing" xmlns:w10="urn:schemas-microsoft-com:office:word" xmlns:w="http://schemas.openxmlformats.org/wordprocessingml/2006/main" xmlns:w14="http://schemas.microsoft.com/office/word/2010/wordml" xmlns:w15="http://schemas.microsoft.com/office/word/2012/wordml" xmlns:w16se="http://schemas.microsoft.com/office/word/2015/wordml/symex" xmlns:wpg="http://schemas.microsoft.com/office/word/2010/wordprocessingGroup" xmlns:wpi="http://schemas.microsoft.com/office/word/2010/wordprocessingInk" xmlns:wne="http://schemas.microsoft.com/office/word/2006/wordml" xmlns:wps="http://schemas.microsoft.com/office/word/2010/wordprocessingShape" mc:Ignorable="w14 w15 w16se wp14">
   <w:abstractNum w:abstractNumId="0" w15:restartNumberingAfterBreak="0">
@@ -916,6 +2025,92 @@
     </w:lvl>
   </w:abstractNum>
   <w:abstractNum w:abstractNumId="1" w15:restartNumberingAfterBreak="0">
+    <w:nsid w:val="04F601F1"/>
+    <w:multiLevelType w:val="hybridMultilevel"/>
+    <w:tmpl w:val="454A7DF6"/>
+    <w:lvl w:ilvl="0" w:tplc="CECAB52A">
+      <w:start w:val="1"/>
+      <w:numFmt w:val="decimal"/>
+      <w:lvlText w:val="%1."/>
+      <w:lvlJc w:val="left"/>
+      <w:pPr>
+        <w:ind w:left="720" w:hanging="360"/>
+      </w:pPr>
+    </w:lvl>
+    <w:lvl w:ilvl="1" w:tplc="04090019" w:tentative="1">
+      <w:start w:val="1"/>
+      <w:numFmt w:val="lowerLetter"/>
+      <w:lvlText w:val="%2."/>
+      <w:lvlJc w:val="left"/>
+      <w:pPr>
+        <w:ind w:left="1440" w:hanging="360"/>
+      </w:pPr>
+    </w:lvl>
+    <w:lvl w:ilvl="2" w:tplc="0409001B" w:tentative="1">
+      <w:start w:val="1"/>
+      <w:numFmt w:val="lowerRoman"/>
+      <w:lvlText w:val="%3."/>
+      <w:lvlJc w:val="right"/>
+      <w:pPr>
+        <w:ind w:left="2160" w:hanging="180"/>
+      </w:pPr>
+    </w:lvl>
+    <w:lvl w:ilvl="3" w:tplc="0409000F" w:tentative="1">
+      <w:start w:val="1"/>
+      <w:numFmt w:val="decimal"/>
+      <w:lvlText w:val="%4."/>
+      <w:lvlJc w:val="left"/>
+      <w:pPr>
+        <w:ind w:left="2880" w:hanging="360"/>
+      </w:pPr>
+    </w:lvl>
+    <w:lvl w:ilvl="4" w:tplc="04090019" w:tentative="1">
+      <w:start w:val="1"/>
+      <w:numFmt w:val="lowerLetter"/>
+      <w:lvlText w:val="%5."/>
+      <w:lvlJc w:val="left"/>
+      <w:pPr>
+        <w:ind w:left="3600" w:hanging="360"/>
+      </w:pPr>
+    </w:lvl>
+    <w:lvl w:ilvl="5" w:tplc="0409001B" w:tentative="1">
+      <w:start w:val="1"/>
+      <w:numFmt w:val="lowerRoman"/>
+      <w:lvlText w:val="%6."/>
+      <w:lvlJc w:val="right"/>
+      <w:pPr>
+        <w:ind w:left="4320" w:hanging="180"/>
+      </w:pPr>
+    </w:lvl>
+    <w:lvl w:ilvl="6" w:tplc="0409000F" w:tentative="1">
+      <w:start w:val="1"/>
+      <w:numFmt w:val="decimal"/>
+      <w:lvlText w:val="%7."/>
+      <w:lvlJc w:val="left"/>
+      <w:pPr>
+        <w:ind w:left="5040" w:hanging="360"/>
+      </w:pPr>
+    </w:lvl>
+    <w:lvl w:ilvl="7" w:tplc="04090019" w:tentative="1">
+      <w:start w:val="1"/>
+      <w:numFmt w:val="lowerLetter"/>
+      <w:lvlText w:val="%8."/>
+      <w:lvlJc w:val="left"/>
+      <w:pPr>
+        <w:ind w:left="5760" w:hanging="360"/>
+      </w:pPr>
+    </w:lvl>
+    <w:lvl w:ilvl="8" w:tplc="0409001B" w:tentative="1">
+      <w:start w:val="1"/>
+      <w:numFmt w:val="lowerRoman"/>
+      <w:lvlText w:val="%9."/>
+      <w:lvlJc w:val="right"/>
+      <w:pPr>
+        <w:ind w:left="6480" w:hanging="180"/>
+      </w:pPr>
+    </w:lvl>
+  </w:abstractNum>
+  <w:abstractNum w:abstractNumId="2" w15:restartNumberingAfterBreak="0">
     <w:nsid w:val="0C49095A"/>
     <w:multiLevelType w:val="hybridMultilevel"/>
     <w:tmpl w:val="3E709DBC"/>
@@ -930,7 +2125,7 @@
         <w:rFonts w:ascii="Calibri" w:eastAsiaTheme="minorHAnsi" w:hAnsi="Calibri" w:cs="Calibri" w:hint="default"/>
       </w:rPr>
     </w:lvl>
-    <w:lvl w:ilvl="1" w:tplc="04090003" w:tentative="1">
+    <w:lvl w:ilvl="1" w:tplc="04090003">
       <w:start w:val="1"/>
       <w:numFmt w:val="bullet"/>
       <w:lvlText w:val="o"/>
@@ -1027,7 +2222,7 @@
       </w:rPr>
     </w:lvl>
   </w:abstractNum>
-  <w:abstractNum w:abstractNumId="2" w15:restartNumberingAfterBreak="0">
+  <w:abstractNum w:abstractNumId="3" w15:restartNumberingAfterBreak="0">
     <w:nsid w:val="0F92039B"/>
     <w:multiLevelType w:val="hybridMultilevel"/>
     <w:tmpl w:val="1FDA3E04"/>
@@ -1140,7 +2335,7 @@
       </w:rPr>
     </w:lvl>
   </w:abstractNum>
-  <w:abstractNum w:abstractNumId="3" w15:restartNumberingAfterBreak="0">
+  <w:abstractNum w:abstractNumId="4" w15:restartNumberingAfterBreak="0">
     <w:nsid w:val="14F11E6E"/>
     <w:multiLevelType w:val="hybridMultilevel"/>
     <w:tmpl w:val="571E81CC"/>
@@ -1253,7 +2448,7 @@
       </w:rPr>
     </w:lvl>
   </w:abstractNum>
-  <w:abstractNum w:abstractNumId="4" w15:restartNumberingAfterBreak="0">
+  <w:abstractNum w:abstractNumId="5" w15:restartNumberingAfterBreak="0">
     <w:nsid w:val="18A53800"/>
     <w:multiLevelType w:val="hybridMultilevel"/>
     <w:tmpl w:val="354C1DAC"/>
@@ -1366,7 +2561,7 @@
       </w:rPr>
     </w:lvl>
   </w:abstractNum>
-  <w:abstractNum w:abstractNumId="5" w15:restartNumberingAfterBreak="0">
+  <w:abstractNum w:abstractNumId="6" w15:restartNumberingAfterBreak="0">
     <w:nsid w:val="219872B6"/>
     <w:multiLevelType w:val="hybridMultilevel"/>
     <w:tmpl w:val="E200B088"/>
@@ -1452,7 +2647,7 @@
       </w:pPr>
     </w:lvl>
   </w:abstractNum>
-  <w:abstractNum w:abstractNumId="6" w15:restartNumberingAfterBreak="0">
+  <w:abstractNum w:abstractNumId="7" w15:restartNumberingAfterBreak="0">
     <w:nsid w:val="23F815CF"/>
     <w:multiLevelType w:val="hybridMultilevel"/>
     <w:tmpl w:val="96E43476"/>
@@ -1565,7 +2760,7 @@
       </w:rPr>
     </w:lvl>
   </w:abstractNum>
-  <w:abstractNum w:abstractNumId="7" w15:restartNumberingAfterBreak="0">
+  <w:abstractNum w:abstractNumId="8" w15:restartNumberingAfterBreak="0">
     <w:nsid w:val="43D176E2"/>
     <w:multiLevelType w:val="hybridMultilevel"/>
     <w:tmpl w:val="2E885B7E"/>
@@ -1678,7 +2873,7 @@
       </w:rPr>
     </w:lvl>
   </w:abstractNum>
-  <w:abstractNum w:abstractNumId="8" w15:restartNumberingAfterBreak="0">
+  <w:abstractNum w:abstractNumId="9" w15:restartNumberingAfterBreak="0">
     <w:nsid w:val="504C2ECC"/>
     <w:multiLevelType w:val="hybridMultilevel"/>
     <w:tmpl w:val="E4260CB6"/>
@@ -1791,7 +2986,7 @@
       </w:rPr>
     </w:lvl>
   </w:abstractNum>
-  <w:abstractNum w:abstractNumId="9" w15:restartNumberingAfterBreak="0">
+  <w:abstractNum w:abstractNumId="10" w15:restartNumberingAfterBreak="0">
     <w:nsid w:val="562C1565"/>
     <w:multiLevelType w:val="hybridMultilevel"/>
     <w:tmpl w:val="DC30B21A"/>
@@ -1904,35 +3099,385 @@
       </w:rPr>
     </w:lvl>
   </w:abstractNum>
+  <w:abstractNum w:abstractNumId="11" w15:restartNumberingAfterBreak="0">
+    <w:nsid w:val="698D0D1B"/>
+    <w:multiLevelType w:val="hybridMultilevel"/>
+    <w:tmpl w:val="B8788844"/>
+    <w:lvl w:ilvl="0" w:tplc="04090003">
+      <w:start w:val="1"/>
+      <w:numFmt w:val="bullet"/>
+      <w:lvlText w:val="o"/>
+      <w:lvlJc w:val="left"/>
+      <w:pPr>
+        <w:ind w:left="1800" w:hanging="360"/>
+      </w:pPr>
+      <w:rPr>
+        <w:rFonts w:ascii="Courier New" w:hAnsi="Courier New" w:cs="Courier New" w:hint="default"/>
+      </w:rPr>
+    </w:lvl>
+    <w:lvl w:ilvl="1" w:tplc="04090003" w:tentative="1">
+      <w:start w:val="1"/>
+      <w:numFmt w:val="bullet"/>
+      <w:lvlText w:val="o"/>
+      <w:lvlJc w:val="left"/>
+      <w:pPr>
+        <w:ind w:left="2520" w:hanging="360"/>
+      </w:pPr>
+      <w:rPr>
+        <w:rFonts w:ascii="Courier New" w:hAnsi="Courier New" w:cs="Courier New" w:hint="default"/>
+      </w:rPr>
+    </w:lvl>
+    <w:lvl w:ilvl="2" w:tplc="04090005" w:tentative="1">
+      <w:start w:val="1"/>
+      <w:numFmt w:val="bullet"/>
+      <w:lvlText w:val=""/>
+      <w:lvlJc w:val="left"/>
+      <w:pPr>
+        <w:ind w:left="3240" w:hanging="360"/>
+      </w:pPr>
+      <w:rPr>
+        <w:rFonts w:ascii="Wingdings" w:hAnsi="Wingdings" w:hint="default"/>
+      </w:rPr>
+    </w:lvl>
+    <w:lvl w:ilvl="3" w:tplc="04090001" w:tentative="1">
+      <w:start w:val="1"/>
+      <w:numFmt w:val="bullet"/>
+      <w:lvlText w:val=""/>
+      <w:lvlJc w:val="left"/>
+      <w:pPr>
+        <w:ind w:left="3960" w:hanging="360"/>
+      </w:pPr>
+      <w:rPr>
+        <w:rFonts w:ascii="Symbol" w:hAnsi="Symbol" w:hint="default"/>
+      </w:rPr>
+    </w:lvl>
+    <w:lvl w:ilvl="4" w:tplc="04090003" w:tentative="1">
+      <w:start w:val="1"/>
+      <w:numFmt w:val="bullet"/>
+      <w:lvlText w:val="o"/>
+      <w:lvlJc w:val="left"/>
+      <w:pPr>
+        <w:ind w:left="4680" w:hanging="360"/>
+      </w:pPr>
+      <w:rPr>
+        <w:rFonts w:ascii="Courier New" w:hAnsi="Courier New" w:cs="Courier New" w:hint="default"/>
+      </w:rPr>
+    </w:lvl>
+    <w:lvl w:ilvl="5" w:tplc="04090005" w:tentative="1">
+      <w:start w:val="1"/>
+      <w:numFmt w:val="bullet"/>
+      <w:lvlText w:val=""/>
+      <w:lvlJc w:val="left"/>
+      <w:pPr>
+        <w:ind w:left="5400" w:hanging="360"/>
+      </w:pPr>
+      <w:rPr>
+        <w:rFonts w:ascii="Wingdings" w:hAnsi="Wingdings" w:hint="default"/>
+      </w:rPr>
+    </w:lvl>
+    <w:lvl w:ilvl="6" w:tplc="04090001" w:tentative="1">
+      <w:start w:val="1"/>
+      <w:numFmt w:val="bullet"/>
+      <w:lvlText w:val=""/>
+      <w:lvlJc w:val="left"/>
+      <w:pPr>
+        <w:ind w:left="6120" w:hanging="360"/>
+      </w:pPr>
+      <w:rPr>
+        <w:rFonts w:ascii="Symbol" w:hAnsi="Symbol" w:hint="default"/>
+      </w:rPr>
+    </w:lvl>
+    <w:lvl w:ilvl="7" w:tplc="04090003" w:tentative="1">
+      <w:start w:val="1"/>
+      <w:numFmt w:val="bullet"/>
+      <w:lvlText w:val="o"/>
+      <w:lvlJc w:val="left"/>
+      <w:pPr>
+        <w:ind w:left="6840" w:hanging="360"/>
+      </w:pPr>
+      <w:rPr>
+        <w:rFonts w:ascii="Courier New" w:hAnsi="Courier New" w:cs="Courier New" w:hint="default"/>
+      </w:rPr>
+    </w:lvl>
+    <w:lvl w:ilvl="8" w:tplc="04090005" w:tentative="1">
+      <w:start w:val="1"/>
+      <w:numFmt w:val="bullet"/>
+      <w:lvlText w:val=""/>
+      <w:lvlJc w:val="left"/>
+      <w:pPr>
+        <w:ind w:left="7560" w:hanging="360"/>
+      </w:pPr>
+      <w:rPr>
+        <w:rFonts w:ascii="Wingdings" w:hAnsi="Wingdings" w:hint="default"/>
+      </w:rPr>
+    </w:lvl>
+  </w:abstractNum>
+  <w:abstractNum w:abstractNumId="12" w15:restartNumberingAfterBreak="0">
+    <w:nsid w:val="71BE556C"/>
+    <w:multiLevelType w:val="hybridMultilevel"/>
+    <w:tmpl w:val="CE841564"/>
+    <w:lvl w:ilvl="0" w:tplc="D8ACC822">
+      <w:numFmt w:val="bullet"/>
+      <w:lvlText w:val="-"/>
+      <w:lvlJc w:val="left"/>
+      <w:pPr>
+        <w:ind w:left="2235" w:hanging="360"/>
+      </w:pPr>
+      <w:rPr>
+        <w:rFonts w:ascii="Calibri" w:eastAsiaTheme="minorHAnsi" w:hAnsi="Calibri" w:cs="Calibri" w:hint="default"/>
+      </w:rPr>
+    </w:lvl>
+    <w:lvl w:ilvl="1" w:tplc="04090003" w:tentative="1">
+      <w:start w:val="1"/>
+      <w:numFmt w:val="bullet"/>
+      <w:lvlText w:val="o"/>
+      <w:lvlJc w:val="left"/>
+      <w:pPr>
+        <w:ind w:left="2955" w:hanging="360"/>
+      </w:pPr>
+      <w:rPr>
+        <w:rFonts w:ascii="Courier New" w:hAnsi="Courier New" w:cs="Courier New" w:hint="default"/>
+      </w:rPr>
+    </w:lvl>
+    <w:lvl w:ilvl="2" w:tplc="04090005" w:tentative="1">
+      <w:start w:val="1"/>
+      <w:numFmt w:val="bullet"/>
+      <w:lvlText w:val=""/>
+      <w:lvlJc w:val="left"/>
+      <w:pPr>
+        <w:ind w:left="3675" w:hanging="360"/>
+      </w:pPr>
+      <w:rPr>
+        <w:rFonts w:ascii="Wingdings" w:hAnsi="Wingdings" w:hint="default"/>
+      </w:rPr>
+    </w:lvl>
+    <w:lvl w:ilvl="3" w:tplc="04090001" w:tentative="1">
+      <w:start w:val="1"/>
+      <w:numFmt w:val="bullet"/>
+      <w:lvlText w:val=""/>
+      <w:lvlJc w:val="left"/>
+      <w:pPr>
+        <w:ind w:left="4395" w:hanging="360"/>
+      </w:pPr>
+      <w:rPr>
+        <w:rFonts w:ascii="Symbol" w:hAnsi="Symbol" w:hint="default"/>
+      </w:rPr>
+    </w:lvl>
+    <w:lvl w:ilvl="4" w:tplc="04090003" w:tentative="1">
+      <w:start w:val="1"/>
+      <w:numFmt w:val="bullet"/>
+      <w:lvlText w:val="o"/>
+      <w:lvlJc w:val="left"/>
+      <w:pPr>
+        <w:ind w:left="5115" w:hanging="360"/>
+      </w:pPr>
+      <w:rPr>
+        <w:rFonts w:ascii="Courier New" w:hAnsi="Courier New" w:cs="Courier New" w:hint="default"/>
+      </w:rPr>
+    </w:lvl>
+    <w:lvl w:ilvl="5" w:tplc="04090005" w:tentative="1">
+      <w:start w:val="1"/>
+      <w:numFmt w:val="bullet"/>
+      <w:lvlText w:val=""/>
+      <w:lvlJc w:val="left"/>
+      <w:pPr>
+        <w:ind w:left="5835" w:hanging="360"/>
+      </w:pPr>
+      <w:rPr>
+        <w:rFonts w:ascii="Wingdings" w:hAnsi="Wingdings" w:hint="default"/>
+      </w:rPr>
+    </w:lvl>
+    <w:lvl w:ilvl="6" w:tplc="04090001" w:tentative="1">
+      <w:start w:val="1"/>
+      <w:numFmt w:val="bullet"/>
+      <w:lvlText w:val=""/>
+      <w:lvlJc w:val="left"/>
+      <w:pPr>
+        <w:ind w:left="6555" w:hanging="360"/>
+      </w:pPr>
+      <w:rPr>
+        <w:rFonts w:ascii="Symbol" w:hAnsi="Symbol" w:hint="default"/>
+      </w:rPr>
+    </w:lvl>
+    <w:lvl w:ilvl="7" w:tplc="04090003" w:tentative="1">
+      <w:start w:val="1"/>
+      <w:numFmt w:val="bullet"/>
+      <w:lvlText w:val="o"/>
+      <w:lvlJc w:val="left"/>
+      <w:pPr>
+        <w:ind w:left="7275" w:hanging="360"/>
+      </w:pPr>
+      <w:rPr>
+        <w:rFonts w:ascii="Courier New" w:hAnsi="Courier New" w:cs="Courier New" w:hint="default"/>
+      </w:rPr>
+    </w:lvl>
+    <w:lvl w:ilvl="8" w:tplc="04090005" w:tentative="1">
+      <w:start w:val="1"/>
+      <w:numFmt w:val="bullet"/>
+      <w:lvlText w:val=""/>
+      <w:lvlJc w:val="left"/>
+      <w:pPr>
+        <w:ind w:left="7995" w:hanging="360"/>
+      </w:pPr>
+      <w:rPr>
+        <w:rFonts w:ascii="Wingdings" w:hAnsi="Wingdings" w:hint="default"/>
+      </w:rPr>
+    </w:lvl>
+  </w:abstractNum>
+  <w:abstractNum w:abstractNumId="13" w15:restartNumberingAfterBreak="0">
+    <w:nsid w:val="74510CBB"/>
+    <w:multiLevelType w:val="hybridMultilevel"/>
+    <w:tmpl w:val="1BBC4F20"/>
+    <w:lvl w:ilvl="0" w:tplc="89A29712">
+      <w:start w:val="1"/>
+      <w:numFmt w:val="bullet"/>
+      <w:lvlText w:val=""/>
+      <w:lvlJc w:val="left"/>
+      <w:pPr>
+        <w:ind w:left="720" w:hanging="360"/>
+      </w:pPr>
+      <w:rPr>
+        <w:rFonts w:ascii="Symbol" w:hAnsi="Symbol" w:hint="default"/>
+      </w:rPr>
+    </w:lvl>
+    <w:lvl w:ilvl="1" w:tplc="04090003" w:tentative="1">
+      <w:start w:val="1"/>
+      <w:numFmt w:val="bullet"/>
+      <w:lvlText w:val="o"/>
+      <w:lvlJc w:val="left"/>
+      <w:pPr>
+        <w:ind w:left="1440" w:hanging="360"/>
+      </w:pPr>
+      <w:rPr>
+        <w:rFonts w:ascii="Courier New" w:hAnsi="Courier New" w:cs="Courier New" w:hint="default"/>
+      </w:rPr>
+    </w:lvl>
+    <w:lvl w:ilvl="2" w:tplc="04090005" w:tentative="1">
+      <w:start w:val="1"/>
+      <w:numFmt w:val="bullet"/>
+      <w:lvlText w:val=""/>
+      <w:lvlJc w:val="left"/>
+      <w:pPr>
+        <w:ind w:left="2160" w:hanging="360"/>
+      </w:pPr>
+      <w:rPr>
+        <w:rFonts w:ascii="Wingdings" w:hAnsi="Wingdings" w:hint="default"/>
+      </w:rPr>
+    </w:lvl>
+    <w:lvl w:ilvl="3" w:tplc="04090001" w:tentative="1">
+      <w:start w:val="1"/>
+      <w:numFmt w:val="bullet"/>
+      <w:lvlText w:val=""/>
+      <w:lvlJc w:val="left"/>
+      <w:pPr>
+        <w:ind w:left="2880" w:hanging="360"/>
+      </w:pPr>
+      <w:rPr>
+        <w:rFonts w:ascii="Symbol" w:hAnsi="Symbol" w:hint="default"/>
+      </w:rPr>
+    </w:lvl>
+    <w:lvl w:ilvl="4" w:tplc="04090003" w:tentative="1">
+      <w:start w:val="1"/>
+      <w:numFmt w:val="bullet"/>
+      <w:lvlText w:val="o"/>
+      <w:lvlJc w:val="left"/>
+      <w:pPr>
+        <w:ind w:left="3600" w:hanging="360"/>
+      </w:pPr>
+      <w:rPr>
+        <w:rFonts w:ascii="Courier New" w:hAnsi="Courier New" w:cs="Courier New" w:hint="default"/>
+      </w:rPr>
+    </w:lvl>
+    <w:lvl w:ilvl="5" w:tplc="04090005" w:tentative="1">
+      <w:start w:val="1"/>
+      <w:numFmt w:val="bullet"/>
+      <w:lvlText w:val=""/>
+      <w:lvlJc w:val="left"/>
+      <w:pPr>
+        <w:ind w:left="4320" w:hanging="360"/>
+      </w:pPr>
+      <w:rPr>
+        <w:rFonts w:ascii="Wingdings" w:hAnsi="Wingdings" w:hint="default"/>
+      </w:rPr>
+    </w:lvl>
+    <w:lvl w:ilvl="6" w:tplc="04090001" w:tentative="1">
+      <w:start w:val="1"/>
+      <w:numFmt w:val="bullet"/>
+      <w:lvlText w:val=""/>
+      <w:lvlJc w:val="left"/>
+      <w:pPr>
+        <w:ind w:left="5040" w:hanging="360"/>
+      </w:pPr>
+      <w:rPr>
+        <w:rFonts w:ascii="Symbol" w:hAnsi="Symbol" w:hint="default"/>
+      </w:rPr>
+    </w:lvl>
+    <w:lvl w:ilvl="7" w:tplc="04090003" w:tentative="1">
+      <w:start w:val="1"/>
+      <w:numFmt w:val="bullet"/>
+      <w:lvlText w:val="o"/>
+      <w:lvlJc w:val="left"/>
+      <w:pPr>
+        <w:ind w:left="5760" w:hanging="360"/>
+      </w:pPr>
+      <w:rPr>
+        <w:rFonts w:ascii="Courier New" w:hAnsi="Courier New" w:cs="Courier New" w:hint="default"/>
+      </w:rPr>
+    </w:lvl>
+    <w:lvl w:ilvl="8" w:tplc="04090005" w:tentative="1">
+      <w:start w:val="1"/>
+      <w:numFmt w:val="bullet"/>
+      <w:lvlText w:val=""/>
+      <w:lvlJc w:val="left"/>
+      <w:pPr>
+        <w:ind w:left="6480" w:hanging="360"/>
+      </w:pPr>
+      <w:rPr>
+        <w:rFonts w:ascii="Wingdings" w:hAnsi="Wingdings" w:hint="default"/>
+      </w:rPr>
+    </w:lvl>
+  </w:abstractNum>
   <w:num w:numId="1">
+    <w:abstractNumId w:val="8"/>
+  </w:num>
+  <w:num w:numId="2">
     <w:abstractNumId w:val="7"/>
   </w:num>
-  <w:num w:numId="2">
-    <w:abstractNumId w:val="6"/>
-  </w:num>
   <w:num w:numId="3">
-    <w:abstractNumId w:val="3"/>
+    <w:abstractNumId w:val="4"/>
   </w:num>
   <w:num w:numId="4">
-    <w:abstractNumId w:val="5"/>
+    <w:abstractNumId w:val="6"/>
   </w:num>
   <w:num w:numId="5">
     <w:abstractNumId w:val="0"/>
   </w:num>
   <w:num w:numId="6">
+    <w:abstractNumId w:val="2"/>
+  </w:num>
+  <w:num w:numId="7">
+    <w:abstractNumId w:val="3"/>
+  </w:num>
+  <w:num w:numId="8">
+    <w:abstractNumId w:val="5"/>
+  </w:num>
+  <w:num w:numId="9">
+    <w:abstractNumId w:val="10"/>
+  </w:num>
+  <w:num w:numId="10">
+    <w:abstractNumId w:val="9"/>
+  </w:num>
+  <w:num w:numId="11">
     <w:abstractNumId w:val="1"/>
   </w:num>
-  <w:num w:numId="7">
-    <w:abstractNumId w:val="2"/>
+  <w:num w:numId="12">
+    <w:abstractNumId w:val="12"/>
   </w:num>
-  <w:num w:numId="8">
-    <w:abstractNumId w:val="4"/>
+  <w:num w:numId="13">
+    <w:abstractNumId w:val="11"/>
   </w:num>
-  <w:num w:numId="9">
-    <w:abstractNumId w:val="9"/>
-  </w:num>
-  <w:num w:numId="10">
-    <w:abstractNumId w:val="8"/>
+  <w:num w:numId="14">
+    <w:abstractNumId w:val="13"/>
   </w:num>
 </w:numbering>
 </file>
@@ -2401,6 +3946,61 @@
       <w:contextualSpacing/>
     </w:pPr>
   </w:style>
+  <w:style w:type="paragraph" w:styleId="Header">
+    <w:name w:val="header"/>
+    <w:basedOn w:val="Normal"/>
+    <w:link w:val="HeaderChar"/>
+    <w:uiPriority w:val="99"/>
+    <w:unhideWhenUsed/>
+    <w:rsid w:val="00DA2F92"/>
+    <w:pPr>
+      <w:tabs>
+        <w:tab w:val="center" w:pos="4680"/>
+        <w:tab w:val="right" w:pos="9360"/>
+      </w:tabs>
+      <w:spacing w:after="0" w:line="240" w:lineRule="auto"/>
+    </w:pPr>
+  </w:style>
+  <w:style w:type="character" w:customStyle="1" w:styleId="HeaderChar">
+    <w:name w:val="Header Char"/>
+    <w:basedOn w:val="DefaultParagraphFont"/>
+    <w:link w:val="Header"/>
+    <w:uiPriority w:val="99"/>
+    <w:rsid w:val="00DA2F92"/>
+  </w:style>
+  <w:style w:type="paragraph" w:styleId="Footer">
+    <w:name w:val="footer"/>
+    <w:basedOn w:val="Normal"/>
+    <w:link w:val="FooterChar"/>
+    <w:uiPriority w:val="99"/>
+    <w:unhideWhenUsed/>
+    <w:rsid w:val="00DA2F92"/>
+    <w:pPr>
+      <w:tabs>
+        <w:tab w:val="center" w:pos="4680"/>
+        <w:tab w:val="right" w:pos="9360"/>
+      </w:tabs>
+      <w:spacing w:after="0" w:line="240" w:lineRule="auto"/>
+    </w:pPr>
+  </w:style>
+  <w:style w:type="character" w:customStyle="1" w:styleId="FooterChar">
+    <w:name w:val="Footer Char"/>
+    <w:basedOn w:val="DefaultParagraphFont"/>
+    <w:link w:val="Footer"/>
+    <w:uiPriority w:val="99"/>
+    <w:rsid w:val="00DA2F92"/>
+  </w:style>
+  <w:style w:type="character" w:styleId="Hyperlink">
+    <w:name w:val="Hyperlink"/>
+    <w:basedOn w:val="DefaultParagraphFont"/>
+    <w:uiPriority w:val="99"/>
+    <w:unhideWhenUsed/>
+    <w:rsid w:val="00A41B84"/>
+    <w:rPr>
+      <w:color w:val="0563C1" w:themeColor="hyperlink"/>
+      <w:u w:val="single"/>
+    </w:rPr>
+  </w:style>
 </w:styles>
 </file>
 

</xml_diff>

<commit_message>
addition of designs and document edits
</commit_message>
<xml_diff>
--- a/Project_Organization_&_Design_Document.docx
+++ b/Project_Organization_&_Design_Document.docx
@@ -60,34 +60,14 @@
           <w:szCs w:val="24"/>
         </w:rPr>
       </w:pPr>
-      <w:proofErr w:type="spellStart"/>
-      <w:r>
-        <w:rPr>
-          <w:rFonts w:ascii="Arial" w:eastAsia="Arial" w:hAnsi="Arial" w:cs="Arial"/>
-          <w:sz w:val="24"/>
-          <w:szCs w:val="24"/>
-        </w:rPr>
-        <w:t>Phuc</w:t>
-      </w:r>
-      <w:proofErr w:type="spellEnd"/>
-      <w:r>
-        <w:rPr>
-          <w:rFonts w:ascii="Arial" w:eastAsia="Arial" w:hAnsi="Arial" w:cs="Arial"/>
-          <w:sz w:val="24"/>
-          <w:szCs w:val="24"/>
-        </w:rPr>
-        <w:t xml:space="preserve"> </w:t>
-      </w:r>
-      <w:proofErr w:type="spellStart"/>
-      <w:r>
-        <w:rPr>
-          <w:rFonts w:ascii="Arial" w:eastAsia="Arial" w:hAnsi="Arial" w:cs="Arial"/>
-          <w:sz w:val="24"/>
-          <w:szCs w:val="24"/>
-        </w:rPr>
-        <w:t>Cai</w:t>
-      </w:r>
-      <w:proofErr w:type="spellEnd"/>
+      <w:r>
+        <w:rPr>
+          <w:rFonts w:ascii="Arial" w:eastAsia="Arial" w:hAnsi="Arial" w:cs="Arial"/>
+          <w:sz w:val="24"/>
+          <w:szCs w:val="24"/>
+        </w:rPr>
+        <w:t>Phuc Cai</w:t>
+      </w:r>
     </w:p>
     <w:p>
       <w:pPr>
@@ -102,23 +82,13 @@
           <w:szCs w:val="24"/>
         </w:rPr>
       </w:pPr>
-      <w:proofErr w:type="spellStart"/>
-      <w:r>
-        <w:rPr>
-          <w:rFonts w:ascii="Arial" w:eastAsia="Arial" w:hAnsi="Arial" w:cs="Arial"/>
-          <w:sz w:val="24"/>
-          <w:szCs w:val="24"/>
-        </w:rPr>
-        <w:t>Apoorv</w:t>
-      </w:r>
-      <w:proofErr w:type="spellEnd"/>
-      <w:r>
-        <w:rPr>
-          <w:rFonts w:ascii="Arial" w:eastAsia="Arial" w:hAnsi="Arial" w:cs="Arial"/>
-          <w:sz w:val="24"/>
-          <w:szCs w:val="24"/>
-        </w:rPr>
-        <w:t xml:space="preserve"> Joshi</w:t>
+      <w:r>
+        <w:rPr>
+          <w:rFonts w:ascii="Arial" w:eastAsia="Arial" w:hAnsi="Arial" w:cs="Arial"/>
+          <w:sz w:val="24"/>
+          <w:szCs w:val="24"/>
+        </w:rPr>
+        <w:t>Apoorv Joshi</w:t>
       </w:r>
     </w:p>
     <w:p>
@@ -134,34 +104,14 @@
           <w:szCs w:val="24"/>
         </w:rPr>
       </w:pPr>
-      <w:proofErr w:type="spellStart"/>
-      <w:r>
-        <w:rPr>
-          <w:rFonts w:ascii="Arial" w:eastAsia="Arial" w:hAnsi="Arial" w:cs="Arial"/>
-          <w:sz w:val="24"/>
-          <w:szCs w:val="24"/>
-        </w:rPr>
-        <w:t>Sparsh</w:t>
-      </w:r>
-      <w:proofErr w:type="spellEnd"/>
-      <w:r>
-        <w:rPr>
-          <w:rFonts w:ascii="Arial" w:eastAsia="Arial" w:hAnsi="Arial" w:cs="Arial"/>
-          <w:sz w:val="24"/>
-          <w:szCs w:val="24"/>
-        </w:rPr>
-        <w:t xml:space="preserve"> </w:t>
-      </w:r>
-      <w:proofErr w:type="spellStart"/>
-      <w:r>
-        <w:rPr>
-          <w:rFonts w:ascii="Arial" w:eastAsia="Arial" w:hAnsi="Arial" w:cs="Arial"/>
-          <w:sz w:val="24"/>
-          <w:szCs w:val="24"/>
-        </w:rPr>
-        <w:t>Rawlani</w:t>
-      </w:r>
-      <w:proofErr w:type="spellEnd"/>
+      <w:r>
+        <w:rPr>
+          <w:rFonts w:ascii="Arial" w:eastAsia="Arial" w:hAnsi="Arial" w:cs="Arial"/>
+          <w:sz w:val="24"/>
+          <w:szCs w:val="24"/>
+        </w:rPr>
+        <w:t>Sparsh Rawlani</w:t>
+      </w:r>
     </w:p>
     <w:p>
       <w:pPr>
@@ -916,25 +866,7 @@
           <w:sz w:val="24"/>
           <w:szCs w:val="24"/>
         </w:rPr>
-        <w:t>Let other users who are not in our group to try the site, ask them to perform specific task (Ex: find information about the organization, find contact information, register</w:t>
-      </w:r>
-      <w:proofErr w:type="gramStart"/>
-      <w:r>
-        <w:rPr>
-          <w:rFonts w:ascii="Arial" w:eastAsia="Arial" w:hAnsi="Arial" w:cs="Arial"/>
-          <w:sz w:val="24"/>
-          <w:szCs w:val="24"/>
-        </w:rPr>
-        <w:t>,...</w:t>
-      </w:r>
-      <w:proofErr w:type="gramEnd"/>
-      <w:r>
-        <w:rPr>
-          <w:rFonts w:ascii="Arial" w:eastAsia="Arial" w:hAnsi="Arial" w:cs="Arial"/>
-          <w:sz w:val="24"/>
-          <w:szCs w:val="24"/>
-        </w:rPr>
-        <w:t>) to make sure that the site is easy to navigate.</w:t>
+        <w:t>Let other users who are not in our group to try the site, ask them to perform specific task (Ex: find information about the organization, find contact information, register,...) to make sure that the site is easy to navigate.</w:t>
       </w:r>
     </w:p>
     <w:p>
@@ -956,25 +888,7 @@
           <w:sz w:val="24"/>
           <w:szCs w:val="24"/>
         </w:rPr>
-        <w:t>Test the site in different type of connection (slow, fast</w:t>
-      </w:r>
-      <w:proofErr w:type="gramStart"/>
-      <w:r>
-        <w:rPr>
-          <w:rFonts w:ascii="Arial" w:eastAsia="Arial" w:hAnsi="Arial" w:cs="Arial"/>
-          <w:sz w:val="24"/>
-          <w:szCs w:val="24"/>
-        </w:rPr>
-        <w:t>,…</w:t>
-      </w:r>
-      <w:proofErr w:type="gramEnd"/>
-      <w:r>
-        <w:rPr>
-          <w:rFonts w:ascii="Arial" w:eastAsia="Arial" w:hAnsi="Arial" w:cs="Arial"/>
-          <w:sz w:val="24"/>
-          <w:szCs w:val="24"/>
-        </w:rPr>
-        <w:t>) using Chrome Dev Tool.</w:t>
+        <w:t>Test the site in different type of connection (slow, fast,…) using Chrome Dev Tool.</w:t>
       </w:r>
     </w:p>
     <w:p>
@@ -1055,25 +969,7 @@
           <w:sz w:val="24"/>
           <w:szCs w:val="24"/>
         </w:rPr>
-        <w:t xml:space="preserve"> We use </w:t>
-      </w:r>
-      <w:proofErr w:type="spellStart"/>
-      <w:r>
-        <w:rPr>
-          <w:rFonts w:ascii="Arial" w:hAnsi="Arial" w:cs="Arial"/>
-          <w:sz w:val="24"/>
-          <w:szCs w:val="24"/>
-        </w:rPr>
-        <w:t>Wordpress</w:t>
-      </w:r>
-      <w:proofErr w:type="spellEnd"/>
-      <w:r>
-        <w:rPr>
-          <w:rFonts w:ascii="Arial" w:hAnsi="Arial" w:cs="Arial"/>
-          <w:sz w:val="24"/>
-          <w:szCs w:val="24"/>
-        </w:rPr>
-        <w:t xml:space="preserve"> server, hosted online on the site </w:t>
+        <w:t xml:space="preserve"> We use Wordpress server, hosted online on the site </w:t>
       </w:r>
       <w:hyperlink r:id="rId7" w:history="1">
         <w:r>
@@ -1092,25 +988,7 @@
           <w:sz w:val="24"/>
           <w:szCs w:val="24"/>
         </w:rPr>
-        <w:t xml:space="preserve">. We choose not to host our own </w:t>
-      </w:r>
-      <w:proofErr w:type="spellStart"/>
-      <w:r>
-        <w:rPr>
-          <w:rFonts w:ascii="Arial" w:hAnsi="Arial" w:cs="Arial"/>
-          <w:sz w:val="24"/>
-          <w:szCs w:val="24"/>
-        </w:rPr>
-        <w:t>wordpress</w:t>
-      </w:r>
-      <w:proofErr w:type="spellEnd"/>
-      <w:r>
-        <w:rPr>
-          <w:rFonts w:ascii="Arial" w:hAnsi="Arial" w:cs="Arial"/>
-          <w:sz w:val="24"/>
-          <w:szCs w:val="24"/>
-        </w:rPr>
-        <w:t xml:space="preserve"> server locally because we won’t be able to access the local server off campus or when we turn of the computer with the local server.</w:t>
+        <w:t>. We choose not to host our own wordpress server locally because we won’t be able to access the local server off campus or when we turn of the computer with the local server.</w:t>
       </w:r>
     </w:p>
     <w:p>
@@ -1132,89 +1010,17 @@
           <w:sz w:val="24"/>
           <w:szCs w:val="24"/>
         </w:rPr>
-        <w:t xml:space="preserve">Besides using </w:t>
-      </w:r>
-      <w:proofErr w:type="spellStart"/>
-      <w:r>
-        <w:rPr>
-          <w:rFonts w:ascii="Arial" w:hAnsi="Arial" w:cs="Arial"/>
-          <w:sz w:val="24"/>
-          <w:szCs w:val="24"/>
-        </w:rPr>
-        <w:t>Wordpress</w:t>
-      </w:r>
-      <w:proofErr w:type="spellEnd"/>
-      <w:r>
-        <w:rPr>
-          <w:rFonts w:ascii="Arial" w:hAnsi="Arial" w:cs="Arial"/>
-          <w:sz w:val="24"/>
-          <w:szCs w:val="24"/>
-        </w:rPr>
-        <w:t xml:space="preserve"> template to help us design, we also use many plugin on </w:t>
-      </w:r>
-      <w:proofErr w:type="spellStart"/>
-      <w:r>
-        <w:rPr>
-          <w:rFonts w:ascii="Arial" w:hAnsi="Arial" w:cs="Arial"/>
-          <w:sz w:val="24"/>
-          <w:szCs w:val="24"/>
-        </w:rPr>
-        <w:t>wordpress</w:t>
-      </w:r>
-      <w:proofErr w:type="spellEnd"/>
-      <w:r>
-        <w:rPr>
-          <w:rFonts w:ascii="Arial" w:hAnsi="Arial" w:cs="Arial"/>
-          <w:sz w:val="24"/>
-          <w:szCs w:val="24"/>
-        </w:rPr>
-        <w:t xml:space="preserve"> (</w:t>
-      </w:r>
-      <w:proofErr w:type="spellStart"/>
-      <w:r>
-        <w:rPr>
-          <w:rFonts w:ascii="Arial" w:hAnsi="Arial" w:cs="Arial"/>
-          <w:sz w:val="24"/>
-          <w:szCs w:val="24"/>
-        </w:rPr>
-        <w:t>Elementor</w:t>
-      </w:r>
-      <w:proofErr w:type="gramStart"/>
-      <w:r>
-        <w:rPr>
-          <w:rFonts w:ascii="Arial" w:hAnsi="Arial" w:cs="Arial"/>
-          <w:sz w:val="24"/>
-          <w:szCs w:val="24"/>
-        </w:rPr>
-        <w:t>,WPForm</w:t>
-      </w:r>
-      <w:proofErr w:type="spellEnd"/>
-      <w:proofErr w:type="gramEnd"/>
-      <w:r>
-        <w:rPr>
-          <w:rFonts w:ascii="Arial" w:hAnsi="Arial" w:cs="Arial"/>
-          <w:sz w:val="24"/>
-          <w:szCs w:val="24"/>
-        </w:rPr>
-        <w:t xml:space="preserve"> lite,…). We also make our own custom CSS file and </w:t>
-      </w:r>
-      <w:proofErr w:type="spellStart"/>
-      <w:r>
-        <w:rPr>
-          <w:rFonts w:ascii="Arial" w:hAnsi="Arial" w:cs="Arial"/>
-          <w:sz w:val="24"/>
-          <w:szCs w:val="24"/>
-        </w:rPr>
-        <w:t>and</w:t>
-      </w:r>
-      <w:proofErr w:type="spellEnd"/>
-      <w:r>
-        <w:rPr>
-          <w:rFonts w:ascii="Arial" w:hAnsi="Arial" w:cs="Arial"/>
-          <w:sz w:val="24"/>
-          <w:szCs w:val="24"/>
-        </w:rPr>
-        <w:t xml:space="preserve"> edit the PHP file to make the site look like what we want. </w:t>
+        <w:t xml:space="preserve">Besides using Wordpress template to help us design, we also use many plugin on wordpress (Elementor,WPForm lite,…). We also make our own custom CSS file and and edit the </w:t>
+      </w:r>
+      <w:bookmarkStart w:id="0" w:name="_GoBack"/>
+      <w:bookmarkEnd w:id="0"/>
+      <w:r>
+        <w:rPr>
+          <w:rFonts w:ascii="Arial" w:hAnsi="Arial" w:cs="Arial"/>
+          <w:sz w:val="24"/>
+          <w:szCs w:val="24"/>
+        </w:rPr>
+        <w:t xml:space="preserve">PHP file to make the site look like what we want. </w:t>
       </w:r>
     </w:p>
     <w:p>
@@ -1264,6 +1070,200 @@
           <w:szCs w:val="24"/>
         </w:rPr>
         <w:t>Prototype website:</w:t>
+      </w:r>
+    </w:p>
+    <w:p>
+      <w:pPr>
+        <w:rPr>
+          <w:rFonts w:ascii="Arial" w:hAnsi="Arial" w:cs="Arial"/>
+          <w:sz w:val="24"/>
+          <w:szCs w:val="24"/>
+        </w:rPr>
+      </w:pPr>
+      <w:r>
+        <w:rPr>
+          <w:rFonts w:ascii="Arial" w:hAnsi="Arial" w:cs="Arial"/>
+          <w:noProof/>
+          <w:sz w:val="24"/>
+          <w:szCs w:val="24"/>
+        </w:rPr>
+        <w:lastRenderedPageBreak/>
+        <w:drawing>
+          <wp:inline distT="0" distB="0" distL="0" distR="0" wp14:anchorId="40D1AD61" wp14:editId="2D4CD693">
+            <wp:extent cx="5943600" cy="2588895"/>
+            <wp:effectExtent l="0" t="0" r="0" b="1905"/>
+            <wp:docPr id="1" name="Picture 1"/>
+            <wp:cNvGraphicFramePr>
+              <a:graphicFrameLocks xmlns:a="http://schemas.openxmlformats.org/drawingml/2006/main" noChangeAspect="1"/>
+            </wp:cNvGraphicFramePr>
+            <a:graphic xmlns:a="http://schemas.openxmlformats.org/drawingml/2006/main">
+              <a:graphicData uri="http://schemas.openxmlformats.org/drawingml/2006/picture">
+                <pic:pic xmlns:pic="http://schemas.openxmlformats.org/drawingml/2006/picture">
+                  <pic:nvPicPr>
+                    <pic:cNvPr id="1" name="Homepage_design.png"/>
+                    <pic:cNvPicPr/>
+                  </pic:nvPicPr>
+                  <pic:blipFill>
+                    <a:blip r:embed="rId8" cstate="print">
+                      <a:extLst>
+                        <a:ext uri="{28A0092B-C50C-407E-A947-70E740481C1C}">
+                          <a14:useLocalDpi xmlns:a14="http://schemas.microsoft.com/office/drawing/2010/main" val="0"/>
+                        </a:ext>
+                      </a:extLst>
+                    </a:blip>
+                    <a:stretch>
+                      <a:fillRect/>
+                    </a:stretch>
+                  </pic:blipFill>
+                  <pic:spPr>
+                    <a:xfrm>
+                      <a:off x="0" y="0"/>
+                      <a:ext cx="5943600" cy="2588895"/>
+                    </a:xfrm>
+                    <a:prstGeom prst="rect">
+                      <a:avLst/>
+                    </a:prstGeom>
+                  </pic:spPr>
+                </pic:pic>
+              </a:graphicData>
+            </a:graphic>
+          </wp:inline>
+        </w:drawing>
+      </w:r>
+    </w:p>
+    <w:p>
+      <w:pPr>
+        <w:rPr>
+          <w:rFonts w:ascii="Arial" w:hAnsi="Arial" w:cs="Arial"/>
+          <w:sz w:val="24"/>
+          <w:szCs w:val="24"/>
+        </w:rPr>
+      </w:pPr>
+    </w:p>
+    <w:p>
+      <w:pPr>
+        <w:rPr>
+          <w:rFonts w:ascii="Arial" w:hAnsi="Arial" w:cs="Arial"/>
+          <w:sz w:val="24"/>
+          <w:szCs w:val="24"/>
+        </w:rPr>
+      </w:pPr>
+      <w:r>
+        <w:rPr>
+          <w:rFonts w:ascii="Arial" w:hAnsi="Arial" w:cs="Arial"/>
+          <w:noProof/>
+          <w:sz w:val="24"/>
+          <w:szCs w:val="24"/>
+        </w:rPr>
+        <w:drawing>
+          <wp:inline distT="0" distB="0" distL="0" distR="0" wp14:anchorId="75393E7E" wp14:editId="68CF61CC">
+            <wp:extent cx="5943600" cy="2588895"/>
+            <wp:effectExtent l="0" t="0" r="0" b="1905"/>
+            <wp:docPr id="2" name="Picture 2"/>
+            <wp:cNvGraphicFramePr>
+              <a:graphicFrameLocks xmlns:a="http://schemas.openxmlformats.org/drawingml/2006/main" noChangeAspect="1"/>
+            </wp:cNvGraphicFramePr>
+            <a:graphic xmlns:a="http://schemas.openxmlformats.org/drawingml/2006/main">
+              <a:graphicData uri="http://schemas.openxmlformats.org/drawingml/2006/picture">
+                <pic:pic xmlns:pic="http://schemas.openxmlformats.org/drawingml/2006/picture">
+                  <pic:nvPicPr>
+                    <pic:cNvPr id="2" name="News_page_design.png"/>
+                    <pic:cNvPicPr/>
+                  </pic:nvPicPr>
+                  <pic:blipFill>
+                    <a:blip r:embed="rId9" cstate="print">
+                      <a:extLst>
+                        <a:ext uri="{28A0092B-C50C-407E-A947-70E740481C1C}">
+                          <a14:useLocalDpi xmlns:a14="http://schemas.microsoft.com/office/drawing/2010/main" val="0"/>
+                        </a:ext>
+                      </a:extLst>
+                    </a:blip>
+                    <a:stretch>
+                      <a:fillRect/>
+                    </a:stretch>
+                  </pic:blipFill>
+                  <pic:spPr>
+                    <a:xfrm>
+                      <a:off x="0" y="0"/>
+                      <a:ext cx="5943600" cy="2588895"/>
+                    </a:xfrm>
+                    <a:prstGeom prst="rect">
+                      <a:avLst/>
+                    </a:prstGeom>
+                  </pic:spPr>
+                </pic:pic>
+              </a:graphicData>
+            </a:graphic>
+          </wp:inline>
+        </w:drawing>
+      </w:r>
+    </w:p>
+    <w:p>
+      <w:pPr>
+        <w:rPr>
+          <w:rFonts w:ascii="Arial" w:hAnsi="Arial" w:cs="Arial"/>
+          <w:sz w:val="24"/>
+          <w:szCs w:val="24"/>
+        </w:rPr>
+      </w:pPr>
+    </w:p>
+    <w:p>
+      <w:pPr>
+        <w:rPr>
+          <w:rFonts w:ascii="Arial" w:hAnsi="Arial" w:cs="Arial"/>
+          <w:sz w:val="24"/>
+          <w:szCs w:val="24"/>
+        </w:rPr>
+      </w:pPr>
+      <w:r>
+        <w:rPr>
+          <w:rFonts w:ascii="Arial" w:hAnsi="Arial" w:cs="Arial"/>
+          <w:noProof/>
+          <w:sz w:val="24"/>
+          <w:szCs w:val="24"/>
+        </w:rPr>
+        <w:lastRenderedPageBreak/>
+        <w:drawing>
+          <wp:inline distT="0" distB="0" distL="0" distR="0" wp14:anchorId="31621D0B" wp14:editId="2BD97676">
+            <wp:extent cx="5943600" cy="2588895"/>
+            <wp:effectExtent l="0" t="0" r="0" b="1905"/>
+            <wp:docPr id="3" name="Picture 3"/>
+            <wp:cNvGraphicFramePr>
+              <a:graphicFrameLocks xmlns:a="http://schemas.openxmlformats.org/drawingml/2006/main" noChangeAspect="1"/>
+            </wp:cNvGraphicFramePr>
+            <a:graphic xmlns:a="http://schemas.openxmlformats.org/drawingml/2006/main">
+              <a:graphicData uri="http://schemas.openxmlformats.org/drawingml/2006/picture">
+                <pic:pic xmlns:pic="http://schemas.openxmlformats.org/drawingml/2006/picture">
+                  <pic:nvPicPr>
+                    <pic:cNvPr id="3" name="FAQ'S_design.png"/>
+                    <pic:cNvPicPr/>
+                  </pic:nvPicPr>
+                  <pic:blipFill>
+                    <a:blip r:embed="rId10" cstate="print">
+                      <a:extLst>
+                        <a:ext uri="{28A0092B-C50C-407E-A947-70E740481C1C}">
+                          <a14:useLocalDpi xmlns:a14="http://schemas.microsoft.com/office/drawing/2010/main" val="0"/>
+                        </a:ext>
+                      </a:extLst>
+                    </a:blip>
+                    <a:stretch>
+                      <a:fillRect/>
+                    </a:stretch>
+                  </pic:blipFill>
+                  <pic:spPr>
+                    <a:xfrm>
+                      <a:off x="0" y="0"/>
+                      <a:ext cx="5943600" cy="2588895"/>
+                    </a:xfrm>
+                    <a:prstGeom prst="rect">
+                      <a:avLst/>
+                    </a:prstGeom>
+                  </pic:spPr>
+                </pic:pic>
+              </a:graphicData>
+            </a:graphic>
+          </wp:inline>
+        </w:drawing>
       </w:r>
     </w:p>
     <w:p>
@@ -1342,7 +1342,7 @@
             <o:lock v:ext="edit" aspectratio="t"/>
           </v:shapetype>
           <v:shape id="_x0000_s1026" type="#_x0000_t75" style="position:absolute;left:0;text-align:left;margin-left:19.5pt;margin-top:33.05pt;width:466.5pt;height:230.25pt;z-index:251659264;mso-position-horizontal-relative:text;mso-position-vertical-relative:text;mso-width-relative:page;mso-height-relative:page">
-            <v:imagedata r:id="rId8" o:title="first"/>
+            <v:imagedata r:id="rId11" o:title="first"/>
           </v:shape>
         </w:pict>
       </w:r>
@@ -1476,6 +1476,7 @@
           <w:sz w:val="24"/>
           <w:szCs w:val="24"/>
         </w:rPr>
+        <w:lastRenderedPageBreak/>
         <w:t>As the user scroll down, they will see separate section with the title and the information with link to relevant site:</w:t>
       </w:r>
     </w:p>
@@ -1496,7 +1497,7 @@
         </w:rPr>
         <w:pict w14:anchorId="77DFEE4F">
           <v:shape id="_x0000_s1028" type="#_x0000_t75" style="position:absolute;margin-left:12pt;margin-top:10.25pt;width:466.5pt;height:220.5pt;z-index:251661312;mso-position-horizontal-relative:text;mso-position-vertical-relative:text;mso-width-relative:page;mso-height-relative:page">
-            <v:imagedata r:id="rId9" o:title="prhomecontent"/>
+            <v:imagedata r:id="rId12" o:title="prhomecontent"/>
           </v:shape>
         </w:pict>
       </w:r>
@@ -1634,7 +1635,7 @@
         </w:rPr>
         <w:pict w14:anchorId="11E75C8F">
           <v:shape id="_x0000_s1029" type="#_x0000_t75" style="position:absolute;left:0;text-align:left;margin-left:4.5pt;margin-top:30pt;width:466.5pt;height:207.75pt;z-index:251663360;mso-position-horizontal-relative:text;mso-position-vertical-relative:text;mso-width-relative:page;mso-height-relative:page">
-            <v:imagedata r:id="rId10" o:title="prfoot"/>
+            <v:imagedata r:id="rId13" o:title="prfoot"/>
           </v:shape>
         </w:pict>
       </w:r>
@@ -1683,7 +1684,7 @@
         </w:rPr>
         <w:pict w14:anchorId="0583F105">
           <v:shape id="_x0000_s1030" type="#_x0000_t75" style="position:absolute;left:0;text-align:left;margin-left:-.1pt;margin-top:20.8pt;width:467.25pt;height:185.85pt;z-index:251665408;mso-position-horizontal-relative:text;mso-position-vertical-relative:text;mso-width-relative:page;mso-height-relative:page">
-            <v:imagedata r:id="rId11" o:title="Newss" croptop="7325f" cropbottom="5140f"/>
+            <v:imagedata r:id="rId14" o:title="Newss" croptop="7325f" cropbottom="5140f"/>
           </v:shape>
         </w:pict>
       </w:r>
@@ -1702,74 +1703,17 @@
           <w:tab w:val="left" w:pos="1485"/>
         </w:tabs>
       </w:pPr>
-    </w:p>
-    <w:p>
-      <w:pPr>
-        <w:tabs>
-          <w:tab w:val="left" w:pos="1485"/>
-        </w:tabs>
-      </w:pPr>
-    </w:p>
-    <w:p>
-      <w:pPr>
-        <w:tabs>
-          <w:tab w:val="left" w:pos="1485"/>
-        </w:tabs>
-      </w:pPr>
-    </w:p>
-    <w:p>
-      <w:pPr>
-        <w:tabs>
-          <w:tab w:val="left" w:pos="1485"/>
-        </w:tabs>
-      </w:pPr>
-    </w:p>
-    <w:p>
-      <w:pPr>
-        <w:tabs>
-          <w:tab w:val="left" w:pos="1485"/>
-        </w:tabs>
-      </w:pPr>
-    </w:p>
-    <w:p>
-      <w:pPr>
-        <w:tabs>
-          <w:tab w:val="left" w:pos="1485"/>
-        </w:tabs>
-      </w:pPr>
-    </w:p>
-    <w:p>
-      <w:pPr>
-        <w:tabs>
-          <w:tab w:val="left" w:pos="1485"/>
-        </w:tabs>
-      </w:pPr>
-    </w:p>
-    <w:p>
-      <w:pPr>
-        <w:tabs>
-          <w:tab w:val="left" w:pos="1485"/>
-        </w:tabs>
-      </w:pPr>
-    </w:p>
-    <w:p>
-      <w:pPr>
-        <w:tabs>
-          <w:tab w:val="left" w:pos="1485"/>
-        </w:tabs>
-      </w:pPr>
-      <w:bookmarkStart w:id="0" w:name="_GoBack"/>
       <w:r>
         <w:rPr>
           <w:noProof/>
         </w:rPr>
+        <w:lastRenderedPageBreak/>
         <w:pict w14:anchorId="16B0E81A">
           <v:shape id="_x0000_s1031" type="#_x0000_t75" style="position:absolute;margin-left:-.1pt;margin-top:3.85pt;width:468.75pt;height:160.5pt;z-index:251667456;mso-position-horizontal-relative:text;mso-position-vertical-relative:text;mso-width-relative:page;mso-height-relative:page">
-            <v:imagedata r:id="rId12" o:title="faq" croptop="5919f" cropbottom="14376f"/>
+            <v:imagedata r:id="rId15" o:title="faq" croptop="5919f" cropbottom="14376f"/>
           </v:shape>
         </w:pict>
       </w:r>
-      <w:bookmarkEnd w:id="0"/>
     </w:p>
     <w:p>
       <w:pPr>

</xml_diff>